<commit_message>
updated RH to v2.06
</commit_message>
<xml_diff>
--- a/Documents/RH_ISP_Programming_Tool_EN_RevX.XX.docx
+++ b/Documents/RH_ISP_Programming_Tool_EN_RevX.XX.docx
@@ -346,20 +346,7 @@
           <w:szCs w:val="19"/>
           <w:lang w:eastAsia="zh-CN"/>
         </w:rPr>
-        <w:t>The information described in this document is the e</w:t>
-      </w:r>
-      <w:bookmarkStart w:id="0" w:name="_GoBack"/>
-      <w:bookmarkEnd w:id="0"/>
-      <w:r>
-        <w:rPr>
-          <w:rFonts w:eastAsia="SimSun"/>
-          <w:i/>
-          <w:iCs/>
-          <w:sz w:val="19"/>
-          <w:szCs w:val="19"/>
-          <w:lang w:eastAsia="zh-CN"/>
-        </w:rPr>
-        <w:t>xclusive intellectual property of</w:t>
+        <w:t>The information described in this document is the exclusive intellectual property of</w:t>
       </w:r>
       <w:r>
         <w:rPr>
@@ -542,8 +529,8 @@
         </w:rPr>
         <w:br w:type="page"/>
       </w:r>
-      <w:bookmarkStart w:id="1" w:name="_Toc292134986"/>
-      <w:bookmarkStart w:id="2" w:name="_Toc370277753"/>
+      <w:bookmarkStart w:id="0" w:name="_Toc292134986"/>
+      <w:bookmarkStart w:id="1" w:name="_Toc370277753"/>
     </w:p>
     <w:p>
       <w:pPr>
@@ -590,7 +577,7 @@
           <w:szCs w:val="24"/>
           <w:lang w:val="en"/>
         </w:rPr>
-        <w:t>2.05</w:t>
+        <w:t>2.06</w:t>
       </w:r>
       <w:r>
         <w:rPr>
@@ -631,7 +618,7 @@
           <w:szCs w:val="22"/>
           <w:lang w:val="en"/>
         </w:rPr>
-        <w:t>8</w:t>
+        <w:t>9</w:t>
       </w:r>
       <w:r>
         <w:rPr>
@@ -652,7 +639,7 @@
           <w:szCs w:val="22"/>
           <w:lang w:val="en"/>
         </w:rPr>
-        <w:t>09</w:t>
+        <w:t>03</w:t>
       </w:r>
       <w:r>
         <w:rPr>
@@ -673,7 +660,7 @@
           <w:szCs w:val="22"/>
           <w:lang w:val="en"/>
         </w:rPr>
-        <w:t>05</w:t>
+        <w:t>13</w:t>
       </w:r>
       <w:r>
         <w:rPr>
@@ -720,7 +707,7 @@
           <w:color w:val="000000"/>
           <w:lang w:eastAsia="zh-TW"/>
         </w:rPr>
-        <w:t>M4521</w:t>
+        <w:t>NM1230</w:t>
       </w:r>
       <w:r>
         <w:rPr>
@@ -765,7 +752,31 @@
           <w:color w:val="000000"/>
           <w:lang w:eastAsia="zh-TW"/>
         </w:rPr>
-        <w:t>Added M480 USBD High-Speed ISP Sample</w:t>
+        <w:t xml:space="preserve">Added support for </w:t>
+      </w:r>
+      <w:r>
+        <w:rPr>
+          <w:rFonts w:cs="Arial" w:hint="eastAsia"/>
+          <w:color w:val="000000"/>
+          <w:lang w:eastAsia="zh-TW"/>
+        </w:rPr>
+        <w:t>NUC029xGE</w:t>
+      </w:r>
+      <w:r>
+        <w:rPr>
+          <w:rFonts w:cs="Arial" w:hint="eastAsia"/>
+          <w:color w:val="000000"/>
+          <w:lang w:eastAsia="zh-TW"/>
+        </w:rPr>
+        <w:t xml:space="preserve"> series</w:t>
+      </w:r>
+      <w:r>
+        <w:rPr>
+          <w:rFonts w:cs="Arial" w:hint="eastAsia"/>
+          <w:color w:val="000000"/>
+          <w:lang w:eastAsia="zh-TW"/>
+        </w:rPr>
+        <w:t>.</w:t>
       </w:r>
     </w:p>
     <w:p>
@@ -794,11 +805,27 @@
           <w:color w:val="000000"/>
           <w:lang w:eastAsia="zh-TW"/>
         </w:rPr>
-        <w:t>Added support for NUC2201 series</w:t>
+        <w:t xml:space="preserve">Added support for </w:t>
       </w:r>
       <w:r>
         <w:rPr>
-          <w:rFonts w:cs="Arial"/>
+          <w:rFonts w:cs="Arial" w:hint="eastAsia"/>
+          <w:color w:val="000000"/>
+          <w:lang w:eastAsia="zh-TW"/>
+        </w:rPr>
+        <w:t>M031</w:t>
+      </w:r>
+      <w:r>
+        <w:rPr>
+          <w:rFonts w:cs="Arial" w:hint="eastAsia"/>
+          <w:color w:val="000000"/>
+          <w:lang w:eastAsia="zh-TW"/>
+        </w:rPr>
+        <w:t xml:space="preserve"> series</w:t>
+      </w:r>
+      <w:r>
+        <w:rPr>
+          <w:rFonts w:cs="Arial" w:hint="eastAsia"/>
           <w:color w:val="000000"/>
           <w:lang w:eastAsia="zh-TW"/>
         </w:rPr>
@@ -831,15 +858,7 @@
           <w:color w:val="000000"/>
           <w:lang w:eastAsia="zh-TW"/>
         </w:rPr>
-        <w:t>Added support for NUC029xDE series</w:t>
-      </w:r>
-      <w:r>
-        <w:rPr>
-          <w:rFonts w:cs="Arial"/>
-          <w:color w:val="000000"/>
-          <w:lang w:eastAsia="zh-TW"/>
-        </w:rPr>
-        <w:t>.</w:t>
+        <w:t>Added support for ML51 series.</w:t>
       </w:r>
     </w:p>
     <w:p>
@@ -868,15 +887,23 @@
           <w:color w:val="000000"/>
           <w:lang w:eastAsia="zh-TW"/>
         </w:rPr>
-        <w:t>Added support for NUC029xEE series</w:t>
+        <w:t xml:space="preserve">Added support for </w:t>
       </w:r>
       <w:r>
         <w:rPr>
-          <w:rFonts w:cs="Arial"/>
+          <w:rFonts w:cs="Arial" w:hint="eastAsia"/>
           <w:color w:val="000000"/>
           <w:lang w:eastAsia="zh-TW"/>
         </w:rPr>
-        <w:t>.</w:t>
+        <w:t>NUC1261</w:t>
+      </w:r>
+      <w:r>
+        <w:rPr>
+          <w:rFonts w:cs="Arial" w:hint="eastAsia"/>
+          <w:color w:val="000000"/>
+          <w:lang w:eastAsia="zh-TW"/>
+        </w:rPr>
+        <w:t xml:space="preserve"> series</w:t>
       </w:r>
     </w:p>
     <w:p>
@@ -894,18 +921,34 @@
         <w:spacing w:before="0" w:after="0"/>
         <w:textAlignment w:val="auto"/>
         <w:rPr>
+          <w:rFonts w:cs="Arial"/>
+          <w:color w:val="000000"/>
+          <w:lang w:eastAsia="zh-TW"/>
+        </w:rPr>
+      </w:pPr>
+      <w:r>
+        <w:rPr>
           <w:rFonts w:cs="Arial" w:hint="eastAsia"/>
           <w:color w:val="000000"/>
           <w:lang w:eastAsia="zh-TW"/>
         </w:rPr>
-      </w:pPr>
+        <w:t>Added support for M</w:t>
+      </w:r>
       <w:r>
         <w:rPr>
           <w:rFonts w:cs="Arial" w:hint="eastAsia"/>
           <w:color w:val="000000"/>
           <w:lang w:eastAsia="zh-TW"/>
         </w:rPr>
-        <w:t>Removed entry pin restriction for ISP_USCI_UART samples. (NM1120 and Mini57)</w:t>
+        <w:t>S</w:t>
+      </w:r>
+      <w:r>
+        <w:rPr>
+          <w:rFonts w:cs="Arial" w:hint="eastAsia"/>
+          <w:color w:val="000000"/>
+          <w:lang w:eastAsia="zh-TW"/>
+        </w:rPr>
+        <w:t>51 series.</w:t>
       </w:r>
     </w:p>
     <w:p>
@@ -923,26 +966,18 @@
         <w:spacing w:before="0" w:after="0"/>
         <w:textAlignment w:val="auto"/>
         <w:rPr>
+          <w:rFonts w:cs="Arial"/>
+          <w:color w:val="000000"/>
+          <w:lang w:eastAsia="zh-TW"/>
+        </w:rPr>
+      </w:pPr>
+      <w:r>
+        <w:rPr>
           <w:rFonts w:cs="Arial" w:hint="eastAsia"/>
           <w:color w:val="000000"/>
           <w:lang w:eastAsia="zh-TW"/>
         </w:rPr>
-      </w:pPr>
-      <w:r>
-        <w:rPr>
-          <w:rFonts w:cs="Arial" w:hint="eastAsia"/>
-          <w:color w:val="000000"/>
-          <w:lang w:eastAsia="zh-TW"/>
-        </w:rPr>
-        <w:t>Added support for M2351 series</w:t>
-      </w:r>
-      <w:r>
-        <w:rPr>
-          <w:rFonts w:cs="Arial" w:hint="eastAsia"/>
-          <w:color w:val="000000"/>
-          <w:lang w:eastAsia="zh-TW"/>
-        </w:rPr>
-        <w:t>.</w:t>
+        <w:t>Added 8051-1T series ISP sample codes.</w:t>
       </w:r>
     </w:p>
     <w:p>
@@ -1006,6 +1041,422 @@
           <w:szCs w:val="24"/>
           <w:lang w:val="en"/>
         </w:rPr>
+        <w:t>2.05</w:t>
+      </w:r>
+      <w:r>
+        <w:rPr>
+          <w:b w:val="0"/>
+          <w:color w:val="4F81BD"/>
+          <w:sz w:val="22"/>
+          <w:szCs w:val="22"/>
+          <w:lang w:val="en"/>
+        </w:rPr>
+        <w:t xml:space="preserve"> </w:t>
+      </w:r>
+      <w:r>
+        <w:rPr>
+          <w:b w:val="0"/>
+          <w:color w:val="984806" w:themeColor="accent6" w:themeShade="80"/>
+          <w:sz w:val="22"/>
+          <w:szCs w:val="22"/>
+          <w:lang w:val="en"/>
+        </w:rPr>
+        <w:t xml:space="preserve">(Released </w:t>
+      </w:r>
+      <w:r>
+        <w:rPr>
+          <w:b w:val="0"/>
+          <w:color w:val="984806" w:themeColor="accent6" w:themeShade="80"/>
+          <w:sz w:val="22"/>
+          <w:szCs w:val="22"/>
+          <w:lang w:val="en"/>
+        </w:rPr>
+        <w:t>201</w:t>
+      </w:r>
+      <w:r>
+        <w:rPr>
+          <w:rFonts w:hint="eastAsia"/>
+          <w:b w:val="0"/>
+          <w:color w:val="984806" w:themeColor="accent6" w:themeShade="80"/>
+          <w:sz w:val="22"/>
+          <w:szCs w:val="22"/>
+          <w:lang w:val="en"/>
+        </w:rPr>
+        <w:t>8</w:t>
+      </w:r>
+      <w:r>
+        <w:rPr>
+          <w:b w:val="0"/>
+          <w:color w:val="984806" w:themeColor="accent6" w:themeShade="80"/>
+          <w:sz w:val="22"/>
+          <w:szCs w:val="22"/>
+          <w:lang w:val="en"/>
+        </w:rPr>
+        <w:t>-</w:t>
+      </w:r>
+      <w:r>
+        <w:rPr>
+          <w:rFonts w:hint="eastAsia"/>
+          <w:b w:val="0"/>
+          <w:color w:val="984806" w:themeColor="accent6" w:themeShade="80"/>
+          <w:sz w:val="22"/>
+          <w:szCs w:val="22"/>
+          <w:lang w:val="en"/>
+        </w:rPr>
+        <w:t>09</w:t>
+      </w:r>
+      <w:r>
+        <w:rPr>
+          <w:b w:val="0"/>
+          <w:color w:val="984806" w:themeColor="accent6" w:themeShade="80"/>
+          <w:sz w:val="22"/>
+          <w:szCs w:val="22"/>
+          <w:lang w:val="en"/>
+        </w:rPr>
+        <w:t>-</w:t>
+      </w:r>
+      <w:r>
+        <w:rPr>
+          <w:rFonts w:hint="eastAsia"/>
+          <w:b w:val="0"/>
+          <w:color w:val="984806" w:themeColor="accent6" w:themeShade="80"/>
+          <w:sz w:val="22"/>
+          <w:szCs w:val="22"/>
+          <w:lang w:val="en"/>
+        </w:rPr>
+        <w:t>05</w:t>
+      </w:r>
+      <w:r>
+        <w:rPr>
+          <w:b w:val="0"/>
+          <w:color w:val="984806" w:themeColor="accent6" w:themeShade="80"/>
+          <w:sz w:val="22"/>
+          <w:szCs w:val="22"/>
+          <w:lang w:val="en"/>
+        </w:rPr>
+        <w:t>)</w:t>
+      </w:r>
+    </w:p>
+    <w:p>
+      <w:pPr>
+        <w:widowControl/>
+        <w:numPr>
+          <w:ilvl w:val="0"/>
+          <w:numId w:val="54"/>
+        </w:numPr>
+        <w:overflowPunct/>
+        <w:autoSpaceDE/>
+        <w:autoSpaceDN/>
+        <w:adjustRightInd/>
+        <w:snapToGrid/>
+        <w:spacing w:before="0" w:after="0"/>
+        <w:textAlignment w:val="auto"/>
+        <w:rPr>
+          <w:rFonts w:cs="Arial"/>
+          <w:color w:val="000000"/>
+          <w:lang w:eastAsia="zh-TW"/>
+        </w:rPr>
+      </w:pPr>
+      <w:r>
+        <w:rPr>
+          <w:rFonts w:cs="Arial" w:hint="eastAsia"/>
+          <w:color w:val="000000"/>
+          <w:lang w:eastAsia="zh-TW"/>
+        </w:rPr>
+        <w:t xml:space="preserve">Added support for </w:t>
+      </w:r>
+      <w:r>
+        <w:rPr>
+          <w:rFonts w:cs="Arial" w:hint="eastAsia"/>
+          <w:color w:val="000000"/>
+          <w:lang w:eastAsia="zh-TW"/>
+        </w:rPr>
+        <w:t>M4521</w:t>
+      </w:r>
+      <w:r>
+        <w:rPr>
+          <w:rFonts w:cs="Arial" w:hint="eastAsia"/>
+          <w:color w:val="000000"/>
+          <w:lang w:eastAsia="zh-TW"/>
+        </w:rPr>
+        <w:t xml:space="preserve"> series</w:t>
+      </w:r>
+      <w:r>
+        <w:rPr>
+          <w:rFonts w:cs="Arial" w:hint="eastAsia"/>
+          <w:color w:val="000000"/>
+          <w:lang w:eastAsia="zh-TW"/>
+        </w:rPr>
+        <w:t>.</w:t>
+      </w:r>
+    </w:p>
+    <w:p>
+      <w:pPr>
+        <w:widowControl/>
+        <w:numPr>
+          <w:ilvl w:val="0"/>
+          <w:numId w:val="54"/>
+        </w:numPr>
+        <w:overflowPunct/>
+        <w:autoSpaceDE/>
+        <w:autoSpaceDN/>
+        <w:adjustRightInd/>
+        <w:snapToGrid/>
+        <w:spacing w:before="0" w:after="0"/>
+        <w:textAlignment w:val="auto"/>
+        <w:rPr>
+          <w:rFonts w:cs="Arial"/>
+          <w:color w:val="000000"/>
+          <w:lang w:eastAsia="zh-TW"/>
+        </w:rPr>
+      </w:pPr>
+      <w:r>
+        <w:rPr>
+          <w:rFonts w:cs="Arial" w:hint="eastAsia"/>
+          <w:color w:val="000000"/>
+          <w:lang w:eastAsia="zh-TW"/>
+        </w:rPr>
+        <w:t>Added M480 USBD High-Speed ISP Sample</w:t>
+      </w:r>
+    </w:p>
+    <w:p>
+      <w:pPr>
+        <w:widowControl/>
+        <w:numPr>
+          <w:ilvl w:val="0"/>
+          <w:numId w:val="54"/>
+        </w:numPr>
+        <w:overflowPunct/>
+        <w:autoSpaceDE/>
+        <w:autoSpaceDN/>
+        <w:adjustRightInd/>
+        <w:snapToGrid/>
+        <w:spacing w:before="0" w:after="0"/>
+        <w:textAlignment w:val="auto"/>
+        <w:rPr>
+          <w:rFonts w:cs="Arial"/>
+          <w:color w:val="000000"/>
+          <w:lang w:eastAsia="zh-TW"/>
+        </w:rPr>
+      </w:pPr>
+      <w:r>
+        <w:rPr>
+          <w:rFonts w:cs="Arial" w:hint="eastAsia"/>
+          <w:color w:val="000000"/>
+          <w:lang w:eastAsia="zh-TW"/>
+        </w:rPr>
+        <w:t>Added support for NUC2201 series</w:t>
+      </w:r>
+      <w:r>
+        <w:rPr>
+          <w:rFonts w:cs="Arial"/>
+          <w:color w:val="000000"/>
+          <w:lang w:eastAsia="zh-TW"/>
+        </w:rPr>
+        <w:t>.</w:t>
+      </w:r>
+    </w:p>
+    <w:p>
+      <w:pPr>
+        <w:widowControl/>
+        <w:numPr>
+          <w:ilvl w:val="0"/>
+          <w:numId w:val="54"/>
+        </w:numPr>
+        <w:overflowPunct/>
+        <w:autoSpaceDE/>
+        <w:autoSpaceDN/>
+        <w:adjustRightInd/>
+        <w:snapToGrid/>
+        <w:spacing w:before="0" w:after="0"/>
+        <w:textAlignment w:val="auto"/>
+        <w:rPr>
+          <w:rFonts w:cs="Arial"/>
+          <w:color w:val="000000"/>
+          <w:lang w:eastAsia="zh-TW"/>
+        </w:rPr>
+      </w:pPr>
+      <w:r>
+        <w:rPr>
+          <w:rFonts w:cs="Arial" w:hint="eastAsia"/>
+          <w:color w:val="000000"/>
+          <w:lang w:eastAsia="zh-TW"/>
+        </w:rPr>
+        <w:t>Added support for NUC029xDE series</w:t>
+      </w:r>
+      <w:r>
+        <w:rPr>
+          <w:rFonts w:cs="Arial"/>
+          <w:color w:val="000000"/>
+          <w:lang w:eastAsia="zh-TW"/>
+        </w:rPr>
+        <w:t>.</w:t>
+      </w:r>
+    </w:p>
+    <w:p>
+      <w:pPr>
+        <w:widowControl/>
+        <w:numPr>
+          <w:ilvl w:val="0"/>
+          <w:numId w:val="54"/>
+        </w:numPr>
+        <w:overflowPunct/>
+        <w:autoSpaceDE/>
+        <w:autoSpaceDN/>
+        <w:adjustRightInd/>
+        <w:snapToGrid/>
+        <w:spacing w:before="0" w:after="0"/>
+        <w:textAlignment w:val="auto"/>
+        <w:rPr>
+          <w:rFonts w:cs="Arial"/>
+          <w:color w:val="000000"/>
+          <w:lang w:eastAsia="zh-TW"/>
+        </w:rPr>
+      </w:pPr>
+      <w:r>
+        <w:rPr>
+          <w:rFonts w:cs="Arial" w:hint="eastAsia"/>
+          <w:color w:val="000000"/>
+          <w:lang w:eastAsia="zh-TW"/>
+        </w:rPr>
+        <w:t>Added support for NUC029xEE series</w:t>
+      </w:r>
+      <w:r>
+        <w:rPr>
+          <w:rFonts w:cs="Arial"/>
+          <w:color w:val="000000"/>
+          <w:lang w:eastAsia="zh-TW"/>
+        </w:rPr>
+        <w:t>.</w:t>
+      </w:r>
+    </w:p>
+    <w:p>
+      <w:pPr>
+        <w:widowControl/>
+        <w:numPr>
+          <w:ilvl w:val="0"/>
+          <w:numId w:val="54"/>
+        </w:numPr>
+        <w:overflowPunct/>
+        <w:autoSpaceDE/>
+        <w:autoSpaceDN/>
+        <w:adjustRightInd/>
+        <w:snapToGrid/>
+        <w:spacing w:before="0" w:after="0"/>
+        <w:textAlignment w:val="auto"/>
+        <w:rPr>
+          <w:rFonts w:cs="Arial"/>
+          <w:color w:val="000000"/>
+          <w:lang w:eastAsia="zh-TW"/>
+        </w:rPr>
+      </w:pPr>
+      <w:r>
+        <w:rPr>
+          <w:rFonts w:cs="Arial" w:hint="eastAsia"/>
+          <w:color w:val="000000"/>
+          <w:lang w:eastAsia="zh-TW"/>
+        </w:rPr>
+        <w:t>Removed entry pin restriction for ISP_USCI_UART samples. (NM1120 and Mini57)</w:t>
+      </w:r>
+    </w:p>
+    <w:p>
+      <w:pPr>
+        <w:widowControl/>
+        <w:numPr>
+          <w:ilvl w:val="0"/>
+          <w:numId w:val="54"/>
+        </w:numPr>
+        <w:overflowPunct/>
+        <w:autoSpaceDE/>
+        <w:autoSpaceDN/>
+        <w:adjustRightInd/>
+        <w:snapToGrid/>
+        <w:spacing w:before="0" w:after="0"/>
+        <w:textAlignment w:val="auto"/>
+        <w:rPr>
+          <w:rFonts w:cs="Arial"/>
+          <w:color w:val="000000"/>
+          <w:lang w:eastAsia="zh-TW"/>
+        </w:rPr>
+      </w:pPr>
+      <w:r>
+        <w:rPr>
+          <w:rFonts w:cs="Arial" w:hint="eastAsia"/>
+          <w:color w:val="000000"/>
+          <w:lang w:eastAsia="zh-TW"/>
+        </w:rPr>
+        <w:t>Added support for M2351 series</w:t>
+      </w:r>
+      <w:r>
+        <w:rPr>
+          <w:rFonts w:cs="Arial" w:hint="eastAsia"/>
+          <w:color w:val="000000"/>
+          <w:lang w:eastAsia="zh-TW"/>
+        </w:rPr>
+        <w:t>.</w:t>
+      </w:r>
+    </w:p>
+    <w:p>
+      <w:pPr>
+        <w:widowControl/>
+        <w:overflowPunct/>
+        <w:autoSpaceDE/>
+        <w:autoSpaceDN/>
+        <w:adjustRightInd/>
+        <w:snapToGrid/>
+        <w:spacing w:before="0" w:after="0"/>
+        <w:textAlignment w:val="auto"/>
+        <w:rPr>
+          <w:rFonts w:cs="Arial"/>
+          <w:color w:val="000000"/>
+          <w:lang w:eastAsia="zh-TW"/>
+        </w:rPr>
+      </w:pPr>
+    </w:p>
+    <w:p>
+      <w:pPr>
+        <w:pStyle w:val="Heading3"/>
+        <w:keepNext w:val="0"/>
+        <w:widowControl/>
+        <w:pBdr>
+          <w:bottom w:val="single" w:sz="4" w:space="1" w:color="95B3D7"/>
+        </w:pBdr>
+        <w:overflowPunct/>
+        <w:autoSpaceDE/>
+        <w:autoSpaceDN/>
+        <w:adjustRightInd/>
+        <w:snapToGrid/>
+        <w:spacing w:before="200" w:after="80"/>
+        <w:jc w:val="left"/>
+        <w:textAlignment w:val="auto"/>
+        <w:rPr>
+          <w:b w:val="0"/>
+          <w:color w:val="4F81BD"/>
+          <w:sz w:val="24"/>
+          <w:szCs w:val="24"/>
+          <w:lang w:val="en"/>
+        </w:rPr>
+      </w:pPr>
+      <w:r>
+        <w:rPr>
+          <w:rFonts w:cs="Arial"/>
+          <w:bCs w:val="0"/>
+          <w:color w:val="4F81BD"/>
+          <w:sz w:val="24"/>
+          <w:szCs w:val="24"/>
+          <w:lang w:val="en"/>
+        </w:rPr>
+        <w:t xml:space="preserve">Revision </w:t>
+      </w:r>
+      <w:r>
+        <w:rPr>
+          <w:rFonts w:cs="Arial" w:hint="eastAsia"/>
+          <w:bCs w:val="0"/>
+          <w:color w:val="4F81BD"/>
+          <w:sz w:val="24"/>
+          <w:szCs w:val="24"/>
+          <w:lang w:val="en"/>
+        </w:rPr>
         <w:t>2.04</w:t>
       </w:r>
       <w:r>
@@ -1339,7 +1790,6 @@
         </w:rPr>
         <w:t xml:space="preserve">, </w:t>
       </w:r>
-      <w:proofErr w:type="gramStart"/>
       <w:r>
         <w:rPr>
           <w:rFonts w:cs="Arial"/>
@@ -1348,7 +1798,6 @@
         </w:rPr>
         <w:t>NUC123</w:t>
       </w:r>
-      <w:proofErr w:type="gramEnd"/>
       <w:r>
         <w:rPr>
           <w:rFonts w:cs="Arial" w:hint="eastAsia"/>
@@ -1466,25 +1915,7 @@
           <w:color w:val="000000"/>
           <w:lang w:eastAsia="zh-TW"/>
         </w:rPr>
-        <w:t xml:space="preserve">Added support for </w:t>
-      </w:r>
-      <w:proofErr w:type="spellStart"/>
-      <w:r>
-        <w:rPr>
-          <w:rFonts w:cs="Arial" w:hint="eastAsia"/>
-          <w:color w:val="000000"/>
-          <w:lang w:eastAsia="zh-TW"/>
-        </w:rPr>
-        <w:t>NuVoice</w:t>
-      </w:r>
-      <w:proofErr w:type="spellEnd"/>
-      <w:r>
-        <w:rPr>
-          <w:rFonts w:cs="Arial" w:hint="eastAsia"/>
-          <w:color w:val="000000"/>
-          <w:lang w:eastAsia="zh-TW"/>
-        </w:rPr>
-        <w:t xml:space="preserve"> </w:t>
+        <w:t xml:space="preserve">Added support for NuVoice </w:t>
       </w:r>
       <w:r>
         <w:rPr>
@@ -2310,6 +2741,7 @@
           <w:szCs w:val="24"/>
           <w:lang w:val="en"/>
         </w:rPr>
+        <w:lastRenderedPageBreak/>
         <w:t xml:space="preserve">Revision </w:t>
       </w:r>
       <w:r>
@@ -2632,7 +3064,7 @@
         <w:spacing w:before="0" w:after="0"/>
         <w:textAlignment w:val="auto"/>
         <w:rPr>
-          <w:rFonts w:cs="Arial" w:hint="eastAsia"/>
+          <w:rFonts w:cs="Arial"/>
           <w:color w:val="000000"/>
           <w:lang w:eastAsia="zh-TW"/>
         </w:rPr>
@@ -2649,7 +3081,7 @@
         <w:spacing w:before="0" w:after="0"/>
         <w:textAlignment w:val="auto"/>
         <w:rPr>
-          <w:rFonts w:cs="Arial" w:hint="eastAsia"/>
+          <w:rFonts w:cs="Arial"/>
           <w:color w:val="000000"/>
           <w:lang w:eastAsia="zh-TW"/>
         </w:rPr>
@@ -2688,7 +3120,6 @@
           <w:szCs w:val="24"/>
           <w:lang w:val="en"/>
         </w:rPr>
-        <w:lastRenderedPageBreak/>
         <w:t xml:space="preserve">Revision </w:t>
       </w:r>
       <w:r>
@@ -3383,28 +3814,12 @@
           <w:rFonts w:cs="Arial"/>
           <w:color w:val="000000"/>
         </w:rPr>
-        <w:t xml:space="preserve">Supported Mini51X, ISD9100, </w:t>
-      </w:r>
-      <w:proofErr w:type="gramStart"/>
-      <w:r>
-        <w:rPr>
-          <w:rFonts w:cs="Arial"/>
-          <w:color w:val="000000"/>
-        </w:rPr>
-        <w:t>M45xD</w:t>
-      </w:r>
-      <w:proofErr w:type="gramEnd"/>
-      <w:r>
-        <w:rPr>
-          <w:rFonts w:cs="Arial"/>
-          <w:color w:val="000000"/>
-        </w:rPr>
-        <w:t xml:space="preserve"> and M45xC series.</w:t>
+        <w:t>Supported Mini51X, ISD9100, M45xD and M45xC series.</w:t>
       </w:r>
     </w:p>
     <w:p/>
+    <w:bookmarkEnd w:id="0"/>
     <w:bookmarkEnd w:id="1"/>
-    <w:bookmarkEnd w:id="2"/>
     <w:p>
       <w:pPr>
         <w:pStyle w:val="Heading3"/>
@@ -4260,6 +4675,7 @@
           <w:rFonts w:cs="Arial"/>
           <w:color w:val="000000"/>
         </w:rPr>
+        <w:lastRenderedPageBreak/>
         <w:t>Added NUC123 support.</w:t>
       </w:r>
     </w:p>
@@ -4645,7 +5061,6 @@
           <w:szCs w:val="24"/>
           <w:lang w:val="en"/>
         </w:rPr>
-        <w:lastRenderedPageBreak/>
         <w:t xml:space="preserve">Revision </w:t>
       </w:r>
       <w:r>
@@ -5432,7 +5847,7 @@
           <w:szCs w:val="24"/>
         </w:rPr>
       </w:pPr>
-      <w:bookmarkStart w:id="3" w:name="_Toc100560743"/>
+      <w:bookmarkStart w:id="2" w:name="_Toc100560743"/>
       <w:r>
         <w:rPr>
           <w:b/>
@@ -5441,7 +5856,7 @@
         </w:rPr>
         <w:t>Important Notice</w:t>
       </w:r>
-      <w:bookmarkEnd w:id="3"/>
+      <w:bookmarkEnd w:id="2"/>
     </w:p>
     <w:p>
       <w:pPr>
@@ -5556,8 +5971,12 @@
     </w:p>
     <w:p/>
     <w:sectPr>
-      <w:headerReference w:type="default" r:id="rId14"/>
-      <w:footerReference w:type="default" r:id="rId15"/>
+      <w:headerReference w:type="even" r:id="rId14"/>
+      <w:headerReference w:type="default" r:id="rId15"/>
+      <w:footerReference w:type="even" r:id="rId16"/>
+      <w:footerReference w:type="default" r:id="rId17"/>
+      <w:headerReference w:type="first" r:id="rId18"/>
+      <w:footerReference w:type="first" r:id="rId19"/>
       <w:pgSz w:w="12242" w:h="15842" w:code="1"/>
       <w:pgMar w:top="1814" w:right="1587" w:bottom="907" w:left="1587" w:header="340" w:footer="454" w:gutter="0"/>
       <w:cols w:space="708"/>
@@ -5591,6 +6010,16 @@
   <w:p>
     <w:pPr>
       <w:pStyle w:val="Footer"/>
+    </w:pPr>
+  </w:p>
+</w:ftr>
+</file>
+
+<file path=word/footer2.xml><?xml version="1.0" encoding="utf-8"?>
+<w:ftr xmlns:wpc="http://schemas.microsoft.com/office/word/2010/wordprocessingCanvas" xmlns:mc="http://schemas.openxmlformats.org/markup-compatibility/2006" xmlns:o="urn:schemas-microsoft-com:office:office" xmlns:r="http://schemas.openxmlformats.org/officeDocument/2006/relationships" xmlns:m="http://schemas.openxmlformats.org/officeDocument/2006/math" xmlns:v="urn:schemas-microsoft-com:vml" xmlns:wp14="http://schemas.microsoft.com/office/word/2010/wordprocessingDrawing" xmlns:wp="http://schemas.openxmlformats.org/drawingml/2006/wordprocessingDrawing" xmlns:w10="urn:schemas-microsoft-com:office:word" xmlns:w="http://schemas.openxmlformats.org/wordprocessingml/2006/main" xmlns:w14="http://schemas.microsoft.com/office/word/2010/wordml" xmlns:wpg="http://schemas.microsoft.com/office/word/2010/wordprocessingGroup" xmlns:wpi="http://schemas.microsoft.com/office/word/2010/wordprocessingInk" xmlns:wne="http://schemas.microsoft.com/office/word/2006/wordml" xmlns:wps="http://schemas.microsoft.com/office/word/2010/wordprocessingShape" mc:Ignorable="w14 wp14">
+  <w:p>
+    <w:pPr>
+      <w:pStyle w:val="Footer"/>
       <w:rPr>
         <w:rFonts w:eastAsiaTheme="minorEastAsia"/>
         <w:lang w:eastAsia="zh-TW"/>
@@ -5601,7 +6030,14 @@
         <w:rFonts w:hint="eastAsia"/>
         <w:lang w:eastAsia="zh-TW"/>
       </w:rPr>
-      <w:t>Sep.</w:t>
+      <w:t>Mar</w:t>
+    </w:r>
+    <w:r>
+      <w:rPr>
+        <w:rFonts w:hint="eastAsia"/>
+        <w:lang w:eastAsia="zh-TW"/>
+      </w:rPr>
+      <w:t>.</w:t>
     </w:r>
     <w:r>
       <w:rPr>
@@ -5615,7 +6051,7 @@
         <w:rFonts w:hint="eastAsia"/>
         <w:lang w:eastAsia="zh-TW"/>
       </w:rPr>
-      <w:t>05</w:t>
+      <w:t>13</w:t>
     </w:r>
     <w:r>
       <w:rPr>
@@ -5629,7 +6065,7 @@
         <w:rFonts w:eastAsiaTheme="minorEastAsia" w:cs="Arial" w:hint="eastAsia"/>
         <w:lang w:eastAsia="zh-TW"/>
       </w:rPr>
-      <w:t>8</w:t>
+      <w:t>9</w:t>
     </w:r>
     <w:r>
       <w:ptab w:relativeTo="margin" w:alignment="center" w:leader="none"/>
@@ -5679,28 +6115,15 @@
       </w:rPr>
       <w:t xml:space="preserve"> of </w:t>
     </w:r>
-    <w:r>
-      <w:fldChar w:fldCharType="begin"/>
-    </w:r>
-    <w:r>
-      <w:instrText xml:space="preserve"> NUMPAGES  \* Arabic  \* MERGEFORMAT </w:instrText>
-    </w:r>
-    <w:r>
-      <w:fldChar w:fldCharType="separate"/>
-    </w:r>
-    <w:r>
-      <w:rPr>
-        <w:noProof/>
-      </w:rPr>
-      <w:t>5</w:t>
-    </w:r>
-    <w:r>
-      <w:rPr>
-        <w:noProof/>
-      </w:rPr>
-      <w:fldChar w:fldCharType="end"/>
-    </w:r>
-    <w:bookmarkStart w:id="4" w:name="_Toc105906217"/>
+    <w:fldSimple w:instr=" NUMPAGES  \* Arabic  \* MERGEFORMAT ">
+      <w:r>
+        <w:rPr>
+          <w:noProof/>
+        </w:rPr>
+        <w:t>5</w:t>
+      </w:r>
+    </w:fldSimple>
+    <w:bookmarkStart w:id="3" w:name="_Toc105906217"/>
     <w:r>
       <w:ptab w:relativeTo="margin" w:alignment="right" w:leader="none"/>
     </w:r>
@@ -5718,7 +6141,7 @@
       </w:rPr>
       <w:t xml:space="preserve"> </w:t>
     </w:r>
-    <w:bookmarkEnd w:id="4"/>
+    <w:bookmarkEnd w:id="3"/>
     <w:r>
       <w:rPr>
         <w:rFonts w:eastAsiaTheme="minorEastAsia" w:cs="Arial" w:hint="eastAsia"/>
@@ -5745,8 +6168,20 @@
         <w:rFonts w:eastAsiaTheme="minorEastAsia" w:cs="Arial" w:hint="eastAsia"/>
         <w:lang w:eastAsia="zh-TW"/>
       </w:rPr>
-      <w:t>5</w:t>
+      <w:t>6</w:t>
     </w:r>
+    <w:bookmarkStart w:id="4" w:name="_GoBack"/>
+    <w:bookmarkEnd w:id="4"/>
+  </w:p>
+</w:ftr>
+</file>
+
+<file path=word/footer3.xml><?xml version="1.0" encoding="utf-8"?>
+<w:ftr xmlns:wpc="http://schemas.microsoft.com/office/word/2010/wordprocessingCanvas" xmlns:mc="http://schemas.openxmlformats.org/markup-compatibility/2006" xmlns:o="urn:schemas-microsoft-com:office:office" xmlns:r="http://schemas.openxmlformats.org/officeDocument/2006/relationships" xmlns:m="http://schemas.openxmlformats.org/officeDocument/2006/math" xmlns:v="urn:schemas-microsoft-com:vml" xmlns:wp14="http://schemas.microsoft.com/office/word/2010/wordprocessingDrawing" xmlns:wp="http://schemas.openxmlformats.org/drawingml/2006/wordprocessingDrawing" xmlns:w10="urn:schemas-microsoft-com:office:word" xmlns:w="http://schemas.openxmlformats.org/wordprocessingml/2006/main" xmlns:w14="http://schemas.microsoft.com/office/word/2010/wordml" xmlns:wpg="http://schemas.microsoft.com/office/word/2010/wordprocessingGroup" xmlns:wpi="http://schemas.microsoft.com/office/word/2010/wordprocessingInk" xmlns:wne="http://schemas.microsoft.com/office/word/2006/wordml" xmlns:wps="http://schemas.microsoft.com/office/word/2010/wordprocessingShape" mc:Ignorable="w14 wp14">
+  <w:p>
+    <w:pPr>
+      <w:pStyle w:val="Footer"/>
+    </w:pPr>
   </w:p>
 </w:ftr>
 </file>
@@ -5771,6 +6206,16 @@
 </file>
 
 <file path=word/header1.xml><?xml version="1.0" encoding="utf-8"?>
+<w:hdr xmlns:wpc="http://schemas.microsoft.com/office/word/2010/wordprocessingCanvas" xmlns:mc="http://schemas.openxmlformats.org/markup-compatibility/2006" xmlns:o="urn:schemas-microsoft-com:office:office" xmlns:r="http://schemas.openxmlformats.org/officeDocument/2006/relationships" xmlns:m="http://schemas.openxmlformats.org/officeDocument/2006/math" xmlns:v="urn:schemas-microsoft-com:vml" xmlns:wp14="http://schemas.microsoft.com/office/word/2010/wordprocessingDrawing" xmlns:wp="http://schemas.openxmlformats.org/drawingml/2006/wordprocessingDrawing" xmlns:w10="urn:schemas-microsoft-com:office:word" xmlns:w="http://schemas.openxmlformats.org/wordprocessingml/2006/main" xmlns:w14="http://schemas.microsoft.com/office/word/2010/wordml" xmlns:wpg="http://schemas.microsoft.com/office/word/2010/wordprocessingGroup" xmlns:wpi="http://schemas.microsoft.com/office/word/2010/wordprocessingInk" xmlns:wne="http://schemas.microsoft.com/office/word/2006/wordml" xmlns:wps="http://schemas.microsoft.com/office/word/2010/wordprocessingShape" mc:Ignorable="w14 wp14">
+  <w:p>
+    <w:pPr>
+      <w:pStyle w:val="Header"/>
+    </w:pPr>
+  </w:p>
+</w:hdr>
+</file>
+
+<file path=word/header2.xml><?xml version="1.0" encoding="utf-8"?>
 <w:hdr xmlns:wpc="http://schemas.microsoft.com/office/word/2010/wordprocessingCanvas" xmlns:mc="http://schemas.openxmlformats.org/markup-compatibility/2006" xmlns:o="urn:schemas-microsoft-com:office:office" xmlns:r="http://schemas.openxmlformats.org/officeDocument/2006/relationships" xmlns:m="http://schemas.openxmlformats.org/officeDocument/2006/math" xmlns:v="urn:schemas-microsoft-com:vml" xmlns:wp14="http://schemas.microsoft.com/office/word/2010/wordprocessingDrawing" xmlns:wp="http://schemas.openxmlformats.org/drawingml/2006/wordprocessingDrawing" xmlns:w10="urn:schemas-microsoft-com:office:word" xmlns:w="http://schemas.openxmlformats.org/wordprocessingml/2006/main" xmlns:w14="http://schemas.microsoft.com/office/word/2010/wordml" xmlns:wpg="http://schemas.microsoft.com/office/word/2010/wordprocessingGroup" xmlns:wpi="http://schemas.microsoft.com/office/word/2010/wordprocessingInk" xmlns:wne="http://schemas.microsoft.com/office/word/2006/wordml" xmlns:wps="http://schemas.microsoft.com/office/word/2010/wordprocessingShape" mc:Ignorable="w14 wp14">
   <w:p>
     <w:pPr>
@@ -5898,6 +6343,16 @@
 </w:hdr>
 </file>
 
+<file path=word/header3.xml><?xml version="1.0" encoding="utf-8"?>
+<w:hdr xmlns:wpc="http://schemas.microsoft.com/office/word/2010/wordprocessingCanvas" xmlns:mc="http://schemas.openxmlformats.org/markup-compatibility/2006" xmlns:o="urn:schemas-microsoft-com:office:office" xmlns:r="http://schemas.openxmlformats.org/officeDocument/2006/relationships" xmlns:m="http://schemas.openxmlformats.org/officeDocument/2006/math" xmlns:v="urn:schemas-microsoft-com:vml" xmlns:wp14="http://schemas.microsoft.com/office/word/2010/wordprocessingDrawing" xmlns:wp="http://schemas.openxmlformats.org/drawingml/2006/wordprocessingDrawing" xmlns:w10="urn:schemas-microsoft-com:office:word" xmlns:w="http://schemas.openxmlformats.org/wordprocessingml/2006/main" xmlns:w14="http://schemas.microsoft.com/office/word/2010/wordml" xmlns:wpg="http://schemas.microsoft.com/office/word/2010/wordprocessingGroup" xmlns:wpi="http://schemas.microsoft.com/office/word/2010/wordprocessingInk" xmlns:wne="http://schemas.microsoft.com/office/word/2006/wordml" xmlns:wps="http://schemas.microsoft.com/office/word/2010/wordprocessingShape" mc:Ignorable="w14 wp14">
+  <w:p>
+    <w:pPr>
+      <w:pStyle w:val="Header"/>
+    </w:pPr>
+  </w:p>
+</w:hdr>
+</file>
+
 <file path=word/numbering.xml><?xml version="1.0" encoding="utf-8"?>
 <w:numbering xmlns:wpc="http://schemas.microsoft.com/office/word/2010/wordprocessingCanvas" xmlns:mc="http://schemas.openxmlformats.org/markup-compatibility/2006" xmlns:o="urn:schemas-microsoft-com:office:office" xmlns:r="http://schemas.openxmlformats.org/officeDocument/2006/relationships" xmlns:m="http://schemas.openxmlformats.org/officeDocument/2006/math" xmlns:v="urn:schemas-microsoft-com:vml" xmlns:wp14="http://schemas.microsoft.com/office/word/2010/wordprocessingDrawing" xmlns:wp="http://schemas.openxmlformats.org/drawingml/2006/wordprocessingDrawing" xmlns:w10="urn:schemas-microsoft-com:office:word" xmlns:w="http://schemas.openxmlformats.org/wordprocessingml/2006/main" xmlns:w14="http://schemas.microsoft.com/office/word/2010/wordml" xmlns:wpg="http://schemas.microsoft.com/office/word/2010/wordprocessingGroup" xmlns:wpi="http://schemas.microsoft.com/office/word/2010/wordprocessingInk" xmlns:wne="http://schemas.microsoft.com/office/word/2006/wordml" xmlns:wps="http://schemas.microsoft.com/office/word/2010/wordprocessingShape" mc:Ignorable="w14 wp14">
   <w:numPicBullet w:numPicBulletId="0">
@@ -5921,7 +6376,7 @@
         <v:path o:extrusionok="f" gradientshapeok="t" o:connecttype="rect"/>
         <o:lock v:ext="edit" aspectratio="t"/>
       </v:shapetype>
-      <v:shape id="_x0000_i1050" type="#_x0000_t75" style="width:3.35pt;height:9.15pt" o:bullet="t">
+      <v:shape id="_x0000_i1028" type="#_x0000_t75" style="width:3.55pt;height:8.9pt" o:bullet="t">
         <v:imagedata r:id="rId1" o:title="bullet1"/>
       </v:shape>
     </w:pict>
@@ -7228,10 +7683,10 @@
     </w:lvl>
   </w:abstractNum>
   <w:abstractNum w:abstractNumId="12">
-    <w:nsid w:val="1D4C3068"/>
+    <w:nsid w:val="1CFB7484"/>
     <w:multiLevelType w:val="hybridMultilevel"/>
-    <w:tmpl w:val="CFEC468C"/>
-    <w:lvl w:ilvl="0" w:tplc="D73A456C">
+    <w:tmpl w:val="EBACA290"/>
+    <w:lvl w:ilvl="0" w:tplc="F558DAB2">
       <w:start w:val="1"/>
       <w:numFmt w:val="decimal"/>
       <w:lvlText w:val="%1."/>
@@ -7245,80 +7700,171 @@
         <w:szCs w:val="22"/>
       </w:rPr>
     </w:lvl>
-    <w:lvl w:ilvl="1" w:tplc="04090019" w:tentative="1">
+    <w:lvl w:ilvl="1" w:tplc="04090019">
       <w:start w:val="1"/>
       <w:numFmt w:val="ideographTraditional"/>
       <w:lvlText w:val="%2、"/>
       <w:lvlJc w:val="left"/>
       <w:pPr>
-        <w:ind w:left="1320" w:hanging="480"/>
-      </w:pPr>
-    </w:lvl>
-    <w:lvl w:ilvl="2" w:tplc="0409001B" w:tentative="1">
+        <w:ind w:left="960" w:hanging="480"/>
+      </w:pPr>
+    </w:lvl>
+    <w:lvl w:ilvl="2" w:tplc="0409001B">
       <w:start w:val="1"/>
       <w:numFmt w:val="lowerRoman"/>
       <w:lvlText w:val="%3."/>
       <w:lvlJc w:val="right"/>
       <w:pPr>
-        <w:ind w:left="1800" w:hanging="480"/>
-      </w:pPr>
-    </w:lvl>
-    <w:lvl w:ilvl="3" w:tplc="0409000F" w:tentative="1">
+        <w:ind w:left="1440" w:hanging="480"/>
+      </w:pPr>
+    </w:lvl>
+    <w:lvl w:ilvl="3" w:tplc="0409000F">
       <w:start w:val="1"/>
       <w:numFmt w:val="decimal"/>
       <w:lvlText w:val="%4."/>
       <w:lvlJc w:val="left"/>
       <w:pPr>
-        <w:ind w:left="2280" w:hanging="480"/>
-      </w:pPr>
-    </w:lvl>
-    <w:lvl w:ilvl="4" w:tplc="04090019" w:tentative="1">
+        <w:ind w:left="1920" w:hanging="480"/>
+      </w:pPr>
+    </w:lvl>
+    <w:lvl w:ilvl="4" w:tplc="04090019">
       <w:start w:val="1"/>
       <w:numFmt w:val="ideographTraditional"/>
       <w:lvlText w:val="%5、"/>
       <w:lvlJc w:val="left"/>
       <w:pPr>
-        <w:ind w:left="2760" w:hanging="480"/>
-      </w:pPr>
-    </w:lvl>
-    <w:lvl w:ilvl="5" w:tplc="0409001B" w:tentative="1">
+        <w:ind w:left="2400" w:hanging="480"/>
+      </w:pPr>
+    </w:lvl>
+    <w:lvl w:ilvl="5" w:tplc="0409001B">
       <w:start w:val="1"/>
       <w:numFmt w:val="lowerRoman"/>
       <w:lvlText w:val="%6."/>
       <w:lvlJc w:val="right"/>
       <w:pPr>
-        <w:ind w:left="3240" w:hanging="480"/>
-      </w:pPr>
-    </w:lvl>
-    <w:lvl w:ilvl="6" w:tplc="0409000F" w:tentative="1">
+        <w:ind w:left="2880" w:hanging="480"/>
+      </w:pPr>
+    </w:lvl>
+    <w:lvl w:ilvl="6" w:tplc="0409000F">
       <w:start w:val="1"/>
       <w:numFmt w:val="decimal"/>
       <w:lvlText w:val="%7."/>
       <w:lvlJc w:val="left"/>
       <w:pPr>
-        <w:ind w:left="3720" w:hanging="480"/>
-      </w:pPr>
-    </w:lvl>
-    <w:lvl w:ilvl="7" w:tplc="04090019" w:tentative="1">
+        <w:ind w:left="3360" w:hanging="480"/>
+      </w:pPr>
+    </w:lvl>
+    <w:lvl w:ilvl="7" w:tplc="04090019">
       <w:start w:val="1"/>
       <w:numFmt w:val="ideographTraditional"/>
       <w:lvlText w:val="%8、"/>
       <w:lvlJc w:val="left"/>
       <w:pPr>
-        <w:ind w:left="4200" w:hanging="480"/>
-      </w:pPr>
-    </w:lvl>
-    <w:lvl w:ilvl="8" w:tplc="0409001B" w:tentative="1">
+        <w:ind w:left="3840" w:hanging="480"/>
+      </w:pPr>
+    </w:lvl>
+    <w:lvl w:ilvl="8" w:tplc="0409001B">
       <w:start w:val="1"/>
       <w:numFmt w:val="lowerRoman"/>
       <w:lvlText w:val="%9."/>
       <w:lvlJc w:val="right"/>
       <w:pPr>
-        <w:ind w:left="4680" w:hanging="480"/>
+        <w:ind w:left="4320" w:hanging="480"/>
       </w:pPr>
     </w:lvl>
   </w:abstractNum>
   <w:abstractNum w:abstractNumId="13">
+    <w:nsid w:val="1D4C3068"/>
+    <w:multiLevelType w:val="hybridMultilevel"/>
+    <w:tmpl w:val="CFEC468C"/>
+    <w:lvl w:ilvl="0" w:tplc="D73A456C">
+      <w:start w:val="1"/>
+      <w:numFmt w:val="decimal"/>
+      <w:lvlText w:val="%1."/>
+      <w:lvlJc w:val="left"/>
+      <w:pPr>
+        <w:ind w:left="720" w:hanging="360"/>
+      </w:pPr>
+      <w:rPr>
+        <w:rFonts w:ascii="Calibri" w:hAnsi="Calibri" w:cs="Calibri" w:hint="default"/>
+        <w:sz w:val="22"/>
+        <w:szCs w:val="22"/>
+      </w:rPr>
+    </w:lvl>
+    <w:lvl w:ilvl="1" w:tplc="04090019" w:tentative="1">
+      <w:start w:val="1"/>
+      <w:numFmt w:val="ideographTraditional"/>
+      <w:lvlText w:val="%2、"/>
+      <w:lvlJc w:val="left"/>
+      <w:pPr>
+        <w:ind w:left="1320" w:hanging="480"/>
+      </w:pPr>
+    </w:lvl>
+    <w:lvl w:ilvl="2" w:tplc="0409001B" w:tentative="1">
+      <w:start w:val="1"/>
+      <w:numFmt w:val="lowerRoman"/>
+      <w:lvlText w:val="%3."/>
+      <w:lvlJc w:val="right"/>
+      <w:pPr>
+        <w:ind w:left="1800" w:hanging="480"/>
+      </w:pPr>
+    </w:lvl>
+    <w:lvl w:ilvl="3" w:tplc="0409000F" w:tentative="1">
+      <w:start w:val="1"/>
+      <w:numFmt w:val="decimal"/>
+      <w:lvlText w:val="%4."/>
+      <w:lvlJc w:val="left"/>
+      <w:pPr>
+        <w:ind w:left="2280" w:hanging="480"/>
+      </w:pPr>
+    </w:lvl>
+    <w:lvl w:ilvl="4" w:tplc="04090019" w:tentative="1">
+      <w:start w:val="1"/>
+      <w:numFmt w:val="ideographTraditional"/>
+      <w:lvlText w:val="%5、"/>
+      <w:lvlJc w:val="left"/>
+      <w:pPr>
+        <w:ind w:left="2760" w:hanging="480"/>
+      </w:pPr>
+    </w:lvl>
+    <w:lvl w:ilvl="5" w:tplc="0409001B" w:tentative="1">
+      <w:start w:val="1"/>
+      <w:numFmt w:val="lowerRoman"/>
+      <w:lvlText w:val="%6."/>
+      <w:lvlJc w:val="right"/>
+      <w:pPr>
+        <w:ind w:left="3240" w:hanging="480"/>
+      </w:pPr>
+    </w:lvl>
+    <w:lvl w:ilvl="6" w:tplc="0409000F" w:tentative="1">
+      <w:start w:val="1"/>
+      <w:numFmt w:val="decimal"/>
+      <w:lvlText w:val="%7."/>
+      <w:lvlJc w:val="left"/>
+      <w:pPr>
+        <w:ind w:left="3720" w:hanging="480"/>
+      </w:pPr>
+    </w:lvl>
+    <w:lvl w:ilvl="7" w:tplc="04090019" w:tentative="1">
+      <w:start w:val="1"/>
+      <w:numFmt w:val="ideographTraditional"/>
+      <w:lvlText w:val="%8、"/>
+      <w:lvlJc w:val="left"/>
+      <w:pPr>
+        <w:ind w:left="4200" w:hanging="480"/>
+      </w:pPr>
+    </w:lvl>
+    <w:lvl w:ilvl="8" w:tplc="0409001B" w:tentative="1">
+      <w:start w:val="1"/>
+      <w:numFmt w:val="lowerRoman"/>
+      <w:lvlText w:val="%9."/>
+      <w:lvlJc w:val="right"/>
+      <w:pPr>
+        <w:ind w:left="4680" w:hanging="480"/>
+      </w:pPr>
+    </w:lvl>
+  </w:abstractNum>
+  <w:abstractNum w:abstractNumId="14">
     <w:nsid w:val="1D6B4004"/>
     <w:multiLevelType w:val="multilevel"/>
     <w:tmpl w:val="10ACF010"/>
@@ -7475,7 +8021,7 @@
       </w:rPr>
     </w:lvl>
   </w:abstractNum>
-  <w:abstractNum w:abstractNumId="14">
+  <w:abstractNum w:abstractNumId="15">
     <w:nsid w:val="1EC52A4B"/>
     <w:multiLevelType w:val="hybridMultilevel"/>
     <w:tmpl w:val="CFEC468C"/>
@@ -7566,7 +8112,7 @@
       </w:pPr>
     </w:lvl>
   </w:abstractNum>
-  <w:abstractNum w:abstractNumId="15">
+  <w:abstractNum w:abstractNumId="16">
     <w:nsid w:val="21A32107"/>
     <w:multiLevelType w:val="hybridMultilevel"/>
     <w:tmpl w:val="EBACA290"/>
@@ -7657,7 +8203,7 @@
       </w:pPr>
     </w:lvl>
   </w:abstractNum>
-  <w:abstractNum w:abstractNumId="16">
+  <w:abstractNum w:abstractNumId="17">
     <w:nsid w:val="2366268E"/>
     <w:multiLevelType w:val="multilevel"/>
     <w:tmpl w:val="81D68122"/>
@@ -7898,7 +8444,7 @@
       </w:rPr>
     </w:lvl>
   </w:abstractNum>
-  <w:abstractNum w:abstractNumId="17">
+  <w:abstractNum w:abstractNumId="18">
     <w:nsid w:val="25946014"/>
     <w:multiLevelType w:val="hybridMultilevel"/>
     <w:tmpl w:val="CFEC468C"/>
@@ -7989,7 +8535,7 @@
       </w:pPr>
     </w:lvl>
   </w:abstractNum>
-  <w:abstractNum w:abstractNumId="18">
+  <w:abstractNum w:abstractNumId="19">
     <w:nsid w:val="25A61B24"/>
     <w:multiLevelType w:val="hybridMultilevel"/>
     <w:tmpl w:val="CFEC468C"/>
@@ -8080,7 +8626,7 @@
       </w:pPr>
     </w:lvl>
   </w:abstractNum>
-  <w:abstractNum w:abstractNumId="19">
+  <w:abstractNum w:abstractNumId="20">
     <w:nsid w:val="2C2961D2"/>
     <w:multiLevelType w:val="hybridMultilevel"/>
     <w:tmpl w:val="EBACA290"/>
@@ -8171,7 +8717,7 @@
       </w:pPr>
     </w:lvl>
   </w:abstractNum>
-  <w:abstractNum w:abstractNumId="20">
+  <w:abstractNum w:abstractNumId="21">
     <w:nsid w:val="325069EC"/>
     <w:multiLevelType w:val="hybridMultilevel"/>
     <w:tmpl w:val="B20047C0"/>
@@ -8288,7 +8834,7 @@
       </w:pPr>
     </w:lvl>
   </w:abstractNum>
-  <w:abstractNum w:abstractNumId="21">
+  <w:abstractNum w:abstractNumId="22">
     <w:nsid w:val="36CA302C"/>
     <w:multiLevelType w:val="hybridMultilevel"/>
     <w:tmpl w:val="57282E10"/>
@@ -8431,7 +8977,7 @@
       </w:rPr>
     </w:lvl>
   </w:abstractNum>
-  <w:abstractNum w:abstractNumId="22">
+  <w:abstractNum w:abstractNumId="23">
     <w:nsid w:val="3B5D1736"/>
     <w:multiLevelType w:val="multilevel"/>
     <w:tmpl w:val="94424356"/>
@@ -8573,7 +9119,7 @@
       </w:rPr>
     </w:lvl>
   </w:abstractNum>
-  <w:abstractNum w:abstractNumId="23">
+  <w:abstractNum w:abstractNumId="24">
     <w:nsid w:val="3C3A4069"/>
     <w:multiLevelType w:val="hybridMultilevel"/>
     <w:tmpl w:val="CFEC468C"/>
@@ -8664,7 +9210,7 @@
       </w:pPr>
     </w:lvl>
   </w:abstractNum>
-  <w:abstractNum w:abstractNumId="24">
+  <w:abstractNum w:abstractNumId="25">
     <w:nsid w:val="3DA5304C"/>
     <w:multiLevelType w:val="hybridMultilevel"/>
     <w:tmpl w:val="F398A0E6"/>
@@ -8806,7 +9352,7 @@
       </w:rPr>
     </w:lvl>
   </w:abstractNum>
-  <w:abstractNum w:abstractNumId="25">
+  <w:abstractNum w:abstractNumId="26">
     <w:nsid w:val="3DAE6D78"/>
     <w:multiLevelType w:val="multilevel"/>
     <w:tmpl w:val="AFD2B8DE"/>
@@ -8948,7 +9494,7 @@
       </w:rPr>
     </w:lvl>
   </w:abstractNum>
-  <w:abstractNum w:abstractNumId="26">
+  <w:abstractNum w:abstractNumId="27">
     <w:nsid w:val="40D20A5C"/>
     <w:multiLevelType w:val="hybridMultilevel"/>
     <w:tmpl w:val="EBACA290"/>
@@ -9039,7 +9585,7 @@
       </w:pPr>
     </w:lvl>
   </w:abstractNum>
-  <w:abstractNum w:abstractNumId="27">
+  <w:abstractNum w:abstractNumId="28">
     <w:nsid w:val="45226E9E"/>
     <w:multiLevelType w:val="multilevel"/>
     <w:tmpl w:val="D482334A"/>
@@ -9189,7 +9735,7 @@
       </w:rPr>
     </w:lvl>
   </w:abstractNum>
-  <w:abstractNum w:abstractNumId="28">
+  <w:abstractNum w:abstractNumId="29">
     <w:nsid w:val="47467A20"/>
     <w:multiLevelType w:val="hybridMultilevel"/>
     <w:tmpl w:val="CFEC468C"/>
@@ -9280,7 +9826,7 @@
       </w:pPr>
     </w:lvl>
   </w:abstractNum>
-  <w:abstractNum w:abstractNumId="29">
+  <w:abstractNum w:abstractNumId="30">
     <w:nsid w:val="4EB94860"/>
     <w:multiLevelType w:val="hybridMultilevel"/>
     <w:tmpl w:val="2AFEA684"/>
@@ -9383,7 +9929,7 @@
       </w:pPr>
     </w:lvl>
   </w:abstractNum>
-  <w:abstractNum w:abstractNumId="30">
+  <w:abstractNum w:abstractNumId="31">
     <w:nsid w:val="50F91C09"/>
     <w:multiLevelType w:val="multilevel"/>
     <w:tmpl w:val="0409001D"/>
@@ -9497,7 +10043,7 @@
       </w:pPr>
     </w:lvl>
   </w:abstractNum>
-  <w:abstractNum w:abstractNumId="31">
+  <w:abstractNum w:abstractNumId="32">
     <w:nsid w:val="57935E4A"/>
     <w:multiLevelType w:val="hybridMultilevel"/>
     <w:tmpl w:val="EBACA290"/>
@@ -9588,7 +10134,7 @@
       </w:pPr>
     </w:lvl>
   </w:abstractNum>
-  <w:abstractNum w:abstractNumId="32">
+  <w:abstractNum w:abstractNumId="33">
     <w:nsid w:val="58323DBF"/>
     <w:multiLevelType w:val="multilevel"/>
     <w:tmpl w:val="0409001D"/>
@@ -9702,7 +10248,7 @@
       </w:pPr>
     </w:lvl>
   </w:abstractNum>
-  <w:abstractNum w:abstractNumId="33">
+  <w:abstractNum w:abstractNumId="34">
     <w:nsid w:val="5C0F75A5"/>
     <w:multiLevelType w:val="hybridMultilevel"/>
     <w:tmpl w:val="EBACA290"/>
@@ -9793,8 +10339,8 @@
       </w:pPr>
     </w:lvl>
   </w:abstractNum>
-  <w:abstractNum w:abstractNumId="34">
-    <w:nsid w:val="5D636AC4"/>
+  <w:abstractNum w:abstractNumId="35">
+    <w:nsid w:val="5CE61DAD"/>
     <w:multiLevelType w:val="hybridMultilevel"/>
     <w:tmpl w:val="EBACA290"/>
     <w:lvl w:ilvl="0" w:tplc="F558DAB2">
@@ -9884,11 +10430,11 @@
       </w:pPr>
     </w:lvl>
   </w:abstractNum>
-  <w:abstractNum w:abstractNumId="35">
-    <w:nsid w:val="60B83529"/>
+  <w:abstractNum w:abstractNumId="36">
+    <w:nsid w:val="5D636AC4"/>
     <w:multiLevelType w:val="hybridMultilevel"/>
-    <w:tmpl w:val="CFEC468C"/>
-    <w:lvl w:ilvl="0" w:tplc="D73A456C">
+    <w:tmpl w:val="EBACA290"/>
+    <w:lvl w:ilvl="0" w:tplc="F558DAB2">
       <w:start w:val="1"/>
       <w:numFmt w:val="decimal"/>
       <w:lvlText w:val="%1."/>
@@ -9902,81 +10448,81 @@
         <w:szCs w:val="22"/>
       </w:rPr>
     </w:lvl>
-    <w:lvl w:ilvl="1" w:tplc="04090019" w:tentative="1">
+    <w:lvl w:ilvl="1" w:tplc="04090019">
       <w:start w:val="1"/>
       <w:numFmt w:val="ideographTraditional"/>
       <w:lvlText w:val="%2、"/>
       <w:lvlJc w:val="left"/>
       <w:pPr>
-        <w:ind w:left="1320" w:hanging="480"/>
-      </w:pPr>
-    </w:lvl>
-    <w:lvl w:ilvl="2" w:tplc="0409001B" w:tentative="1">
+        <w:ind w:left="960" w:hanging="480"/>
+      </w:pPr>
+    </w:lvl>
+    <w:lvl w:ilvl="2" w:tplc="0409001B">
       <w:start w:val="1"/>
       <w:numFmt w:val="lowerRoman"/>
       <w:lvlText w:val="%3."/>
       <w:lvlJc w:val="right"/>
       <w:pPr>
-        <w:ind w:left="1800" w:hanging="480"/>
-      </w:pPr>
-    </w:lvl>
-    <w:lvl w:ilvl="3" w:tplc="0409000F" w:tentative="1">
+        <w:ind w:left="1440" w:hanging="480"/>
+      </w:pPr>
+    </w:lvl>
+    <w:lvl w:ilvl="3" w:tplc="0409000F">
       <w:start w:val="1"/>
       <w:numFmt w:val="decimal"/>
       <w:lvlText w:val="%4."/>
       <w:lvlJc w:val="left"/>
       <w:pPr>
-        <w:ind w:left="2280" w:hanging="480"/>
-      </w:pPr>
-    </w:lvl>
-    <w:lvl w:ilvl="4" w:tplc="04090019" w:tentative="1">
+        <w:ind w:left="1920" w:hanging="480"/>
+      </w:pPr>
+    </w:lvl>
+    <w:lvl w:ilvl="4" w:tplc="04090019">
       <w:start w:val="1"/>
       <w:numFmt w:val="ideographTraditional"/>
       <w:lvlText w:val="%5、"/>
       <w:lvlJc w:val="left"/>
       <w:pPr>
-        <w:ind w:left="2760" w:hanging="480"/>
-      </w:pPr>
-    </w:lvl>
-    <w:lvl w:ilvl="5" w:tplc="0409001B" w:tentative="1">
+        <w:ind w:left="2400" w:hanging="480"/>
+      </w:pPr>
+    </w:lvl>
+    <w:lvl w:ilvl="5" w:tplc="0409001B">
       <w:start w:val="1"/>
       <w:numFmt w:val="lowerRoman"/>
       <w:lvlText w:val="%6."/>
       <w:lvlJc w:val="right"/>
       <w:pPr>
-        <w:ind w:left="3240" w:hanging="480"/>
-      </w:pPr>
-    </w:lvl>
-    <w:lvl w:ilvl="6" w:tplc="0409000F" w:tentative="1">
+        <w:ind w:left="2880" w:hanging="480"/>
+      </w:pPr>
+    </w:lvl>
+    <w:lvl w:ilvl="6" w:tplc="0409000F">
       <w:start w:val="1"/>
       <w:numFmt w:val="decimal"/>
       <w:lvlText w:val="%7."/>
       <w:lvlJc w:val="left"/>
       <w:pPr>
-        <w:ind w:left="3720" w:hanging="480"/>
-      </w:pPr>
-    </w:lvl>
-    <w:lvl w:ilvl="7" w:tplc="04090019" w:tentative="1">
+        <w:ind w:left="3360" w:hanging="480"/>
+      </w:pPr>
+    </w:lvl>
+    <w:lvl w:ilvl="7" w:tplc="04090019">
       <w:start w:val="1"/>
       <w:numFmt w:val="ideographTraditional"/>
       <w:lvlText w:val="%8、"/>
       <w:lvlJc w:val="left"/>
       <w:pPr>
-        <w:ind w:left="4200" w:hanging="480"/>
-      </w:pPr>
-    </w:lvl>
-    <w:lvl w:ilvl="8" w:tplc="0409001B" w:tentative="1">
+        <w:ind w:left="3840" w:hanging="480"/>
+      </w:pPr>
+    </w:lvl>
+    <w:lvl w:ilvl="8" w:tplc="0409001B">
       <w:start w:val="1"/>
       <w:numFmt w:val="lowerRoman"/>
       <w:lvlText w:val="%9."/>
       <w:lvlJc w:val="right"/>
       <w:pPr>
-        <w:ind w:left="4680" w:hanging="480"/>
+        <w:ind w:left="4320" w:hanging="480"/>
       </w:pPr>
     </w:lvl>
   </w:abstractNum>
-  <w:abstractNum w:abstractNumId="36">
-    <w:nsid w:val="60D233A1"/>
+  <w:abstractNum w:abstractNumId="37">
+    <w:nsid w:val="60B83529"/>
     <w:multiLevelType w:val="hybridMultilevel"/>
     <w:tmpl w:val="CFEC468C"/>
     <w:lvl w:ilvl="0" w:tplc="D73A456C">
@@ -10066,11 +10612,11 @@
       </w:pPr>
     </w:lvl>
   </w:abstractNum>
-  <w:abstractNum w:abstractNumId="37">
-    <w:nsid w:val="611B08F6"/>
+  <w:abstractNum w:abstractNumId="38">
+    <w:nsid w:val="60D233A1"/>
     <w:multiLevelType w:val="hybridMultilevel"/>
-    <w:tmpl w:val="FD5C51D6"/>
-    <w:lvl w:ilvl="0" w:tplc="DAD499F4">
+    <w:tmpl w:val="CFEC468C"/>
+    <w:lvl w:ilvl="0" w:tplc="D73A456C">
       <w:start w:val="1"/>
       <w:numFmt w:val="decimal"/>
       <w:lvlText w:val="%1."/>
@@ -10090,7 +10636,7 @@
       <w:lvlText w:val="%2、"/>
       <w:lvlJc w:val="left"/>
       <w:pPr>
-        <w:ind w:left="960" w:hanging="480"/>
+        <w:ind w:left="1320" w:hanging="480"/>
       </w:pPr>
     </w:lvl>
     <w:lvl w:ilvl="2" w:tplc="0409001B" w:tentative="1">
@@ -10099,7 +10645,7 @@
       <w:lvlText w:val="%3."/>
       <w:lvlJc w:val="right"/>
       <w:pPr>
-        <w:ind w:left="1440" w:hanging="480"/>
+        <w:ind w:left="1800" w:hanging="480"/>
       </w:pPr>
     </w:lvl>
     <w:lvl w:ilvl="3" w:tplc="0409000F" w:tentative="1">
@@ -10108,7 +10654,7 @@
       <w:lvlText w:val="%4."/>
       <w:lvlJc w:val="left"/>
       <w:pPr>
-        <w:ind w:left="1920" w:hanging="480"/>
+        <w:ind w:left="2280" w:hanging="480"/>
       </w:pPr>
     </w:lvl>
     <w:lvl w:ilvl="4" w:tplc="04090019" w:tentative="1">
@@ -10117,7 +10663,7 @@
       <w:lvlText w:val="%5、"/>
       <w:lvlJc w:val="left"/>
       <w:pPr>
-        <w:ind w:left="2400" w:hanging="480"/>
+        <w:ind w:left="2760" w:hanging="480"/>
       </w:pPr>
     </w:lvl>
     <w:lvl w:ilvl="5" w:tplc="0409001B" w:tentative="1">
@@ -10126,7 +10672,7 @@
       <w:lvlText w:val="%6."/>
       <w:lvlJc w:val="right"/>
       <w:pPr>
-        <w:ind w:left="2880" w:hanging="480"/>
+        <w:ind w:left="3240" w:hanging="480"/>
       </w:pPr>
     </w:lvl>
     <w:lvl w:ilvl="6" w:tplc="0409000F" w:tentative="1">
@@ -10135,7 +10681,7 @@
       <w:lvlText w:val="%7."/>
       <w:lvlJc w:val="left"/>
       <w:pPr>
-        <w:ind w:left="3360" w:hanging="480"/>
+        <w:ind w:left="3720" w:hanging="480"/>
       </w:pPr>
     </w:lvl>
     <w:lvl w:ilvl="7" w:tplc="04090019" w:tentative="1">
@@ -10144,7 +10690,7 @@
       <w:lvlText w:val="%8、"/>
       <w:lvlJc w:val="left"/>
       <w:pPr>
-        <w:ind w:left="3840" w:hanging="480"/>
+        <w:ind w:left="4200" w:hanging="480"/>
       </w:pPr>
     </w:lvl>
     <w:lvl w:ilvl="8" w:tplc="0409001B" w:tentative="1">
@@ -10153,11 +10699,102 @@
       <w:lvlText w:val="%9."/>
       <w:lvlJc w:val="right"/>
       <w:pPr>
+        <w:ind w:left="4680" w:hanging="480"/>
+      </w:pPr>
+    </w:lvl>
+  </w:abstractNum>
+  <w:abstractNum w:abstractNumId="39">
+    <w:nsid w:val="611B08F6"/>
+    <w:multiLevelType w:val="hybridMultilevel"/>
+    <w:tmpl w:val="FD5C51D6"/>
+    <w:lvl w:ilvl="0" w:tplc="DAD499F4">
+      <w:start w:val="1"/>
+      <w:numFmt w:val="decimal"/>
+      <w:lvlText w:val="%1."/>
+      <w:lvlJc w:val="left"/>
+      <w:pPr>
+        <w:ind w:left="720" w:hanging="360"/>
+      </w:pPr>
+      <w:rPr>
+        <w:rFonts w:ascii="Calibri" w:hAnsi="Calibri" w:cs="Calibri" w:hint="default"/>
+        <w:sz w:val="22"/>
+        <w:szCs w:val="22"/>
+      </w:rPr>
+    </w:lvl>
+    <w:lvl w:ilvl="1" w:tplc="04090019" w:tentative="1">
+      <w:start w:val="1"/>
+      <w:numFmt w:val="ideographTraditional"/>
+      <w:lvlText w:val="%2、"/>
+      <w:lvlJc w:val="left"/>
+      <w:pPr>
+        <w:ind w:left="960" w:hanging="480"/>
+      </w:pPr>
+    </w:lvl>
+    <w:lvl w:ilvl="2" w:tplc="0409001B" w:tentative="1">
+      <w:start w:val="1"/>
+      <w:numFmt w:val="lowerRoman"/>
+      <w:lvlText w:val="%3."/>
+      <w:lvlJc w:val="right"/>
+      <w:pPr>
+        <w:ind w:left="1440" w:hanging="480"/>
+      </w:pPr>
+    </w:lvl>
+    <w:lvl w:ilvl="3" w:tplc="0409000F" w:tentative="1">
+      <w:start w:val="1"/>
+      <w:numFmt w:val="decimal"/>
+      <w:lvlText w:val="%4."/>
+      <w:lvlJc w:val="left"/>
+      <w:pPr>
+        <w:ind w:left="1920" w:hanging="480"/>
+      </w:pPr>
+    </w:lvl>
+    <w:lvl w:ilvl="4" w:tplc="04090019" w:tentative="1">
+      <w:start w:val="1"/>
+      <w:numFmt w:val="ideographTraditional"/>
+      <w:lvlText w:val="%5、"/>
+      <w:lvlJc w:val="left"/>
+      <w:pPr>
+        <w:ind w:left="2400" w:hanging="480"/>
+      </w:pPr>
+    </w:lvl>
+    <w:lvl w:ilvl="5" w:tplc="0409001B" w:tentative="1">
+      <w:start w:val="1"/>
+      <w:numFmt w:val="lowerRoman"/>
+      <w:lvlText w:val="%6."/>
+      <w:lvlJc w:val="right"/>
+      <w:pPr>
+        <w:ind w:left="2880" w:hanging="480"/>
+      </w:pPr>
+    </w:lvl>
+    <w:lvl w:ilvl="6" w:tplc="0409000F" w:tentative="1">
+      <w:start w:val="1"/>
+      <w:numFmt w:val="decimal"/>
+      <w:lvlText w:val="%7."/>
+      <w:lvlJc w:val="left"/>
+      <w:pPr>
+        <w:ind w:left="3360" w:hanging="480"/>
+      </w:pPr>
+    </w:lvl>
+    <w:lvl w:ilvl="7" w:tplc="04090019" w:tentative="1">
+      <w:start w:val="1"/>
+      <w:numFmt w:val="ideographTraditional"/>
+      <w:lvlText w:val="%8、"/>
+      <w:lvlJc w:val="left"/>
+      <w:pPr>
+        <w:ind w:left="3840" w:hanging="480"/>
+      </w:pPr>
+    </w:lvl>
+    <w:lvl w:ilvl="8" w:tplc="0409001B" w:tentative="1">
+      <w:start w:val="1"/>
+      <w:numFmt w:val="lowerRoman"/>
+      <w:lvlText w:val="%9."/>
+      <w:lvlJc w:val="right"/>
+      <w:pPr>
         <w:ind w:left="4320" w:hanging="480"/>
       </w:pPr>
     </w:lvl>
   </w:abstractNum>
-  <w:abstractNum w:abstractNumId="38">
+  <w:abstractNum w:abstractNumId="40">
     <w:nsid w:val="629658DD"/>
     <w:multiLevelType w:val="multilevel"/>
     <w:tmpl w:val="0409001F"/>
@@ -10271,7 +10908,7 @@
       </w:pPr>
     </w:lvl>
   </w:abstractNum>
-  <w:abstractNum w:abstractNumId="39">
+  <w:abstractNum w:abstractNumId="41">
     <w:nsid w:val="6BA721E5"/>
     <w:multiLevelType w:val="hybridMultilevel"/>
     <w:tmpl w:val="CFEC468C"/>
@@ -10362,7 +10999,7 @@
       </w:pPr>
     </w:lvl>
   </w:abstractNum>
-  <w:abstractNum w:abstractNumId="40">
+  <w:abstractNum w:abstractNumId="42">
     <w:nsid w:val="6CAD76A5"/>
     <w:multiLevelType w:val="hybridMultilevel"/>
     <w:tmpl w:val="D49CF876"/>
@@ -10500,7 +11137,7 @@
       </w:rPr>
     </w:lvl>
   </w:abstractNum>
-  <w:abstractNum w:abstractNumId="41">
+  <w:abstractNum w:abstractNumId="43">
     <w:nsid w:val="6CD16E7B"/>
     <w:multiLevelType w:val="hybridMultilevel"/>
     <w:tmpl w:val="95542F5E"/>
@@ -10591,7 +11228,7 @@
       </w:pPr>
     </w:lvl>
   </w:abstractNum>
-  <w:abstractNum w:abstractNumId="42">
+  <w:abstractNum w:abstractNumId="44">
     <w:nsid w:val="6D06604D"/>
     <w:multiLevelType w:val="hybridMultilevel"/>
     <w:tmpl w:val="CFEC468C"/>
@@ -10682,7 +11319,7 @@
       </w:pPr>
     </w:lvl>
   </w:abstractNum>
-  <w:abstractNum w:abstractNumId="43">
+  <w:abstractNum w:abstractNumId="45">
     <w:nsid w:val="6E7B280B"/>
     <w:multiLevelType w:val="hybridMultilevel"/>
     <w:tmpl w:val="EBACA290"/>
@@ -10773,7 +11410,7 @@
       </w:pPr>
     </w:lvl>
   </w:abstractNum>
-  <w:abstractNum w:abstractNumId="44">
+  <w:abstractNum w:abstractNumId="46">
     <w:nsid w:val="704674F6"/>
     <w:multiLevelType w:val="hybridMultilevel"/>
     <w:tmpl w:val="CFEC468C"/>
@@ -10864,7 +11501,7 @@
       </w:pPr>
     </w:lvl>
   </w:abstractNum>
-  <w:abstractNum w:abstractNumId="45">
+  <w:abstractNum w:abstractNumId="47">
     <w:nsid w:val="72B14E63"/>
     <w:multiLevelType w:val="hybridMultilevel"/>
     <w:tmpl w:val="F5765F94"/>
@@ -11008,7 +11645,7 @@
       </w:rPr>
     </w:lvl>
   </w:abstractNum>
-  <w:abstractNum w:abstractNumId="46">
+  <w:abstractNum w:abstractNumId="48">
     <w:nsid w:val="739972FA"/>
     <w:multiLevelType w:val="multilevel"/>
     <w:tmpl w:val="D482334A"/>
@@ -11152,7 +11789,7 @@
       </w:rPr>
     </w:lvl>
   </w:abstractNum>
-  <w:abstractNum w:abstractNumId="47">
+  <w:abstractNum w:abstractNumId="49">
     <w:nsid w:val="769C175A"/>
     <w:multiLevelType w:val="hybridMultilevel"/>
     <w:tmpl w:val="EBACA290"/>
@@ -11243,7 +11880,7 @@
       </w:pPr>
     </w:lvl>
   </w:abstractNum>
-  <w:abstractNum w:abstractNumId="48">
+  <w:abstractNum w:abstractNumId="50">
     <w:nsid w:val="78580A68"/>
     <w:multiLevelType w:val="hybridMultilevel"/>
     <w:tmpl w:val="50346910"/>
@@ -11385,7 +12022,7 @@
       </w:rPr>
     </w:lvl>
   </w:abstractNum>
-  <w:abstractNum w:abstractNumId="49">
+  <w:abstractNum w:abstractNumId="51">
     <w:nsid w:val="7AB40B85"/>
     <w:multiLevelType w:val="hybridMultilevel"/>
     <w:tmpl w:val="CFEC468C"/>
@@ -11476,7 +12113,7 @@
       </w:pPr>
     </w:lvl>
   </w:abstractNum>
-  <w:abstractNum w:abstractNumId="50">
+  <w:abstractNum w:abstractNumId="52">
     <w:nsid w:val="7E7C2431"/>
     <w:multiLevelType w:val="hybridMultilevel"/>
     <w:tmpl w:val="CFEC468C"/>
@@ -11568,61 +12205,61 @@
     </w:lvl>
   </w:abstractNum>
   <w:num w:numId="1">
-    <w:abstractNumId w:val="40"/>
+    <w:abstractNumId w:val="42"/>
   </w:num>
   <w:num w:numId="2">
-    <w:abstractNumId w:val="24"/>
+    <w:abstractNumId w:val="25"/>
   </w:num>
   <w:num w:numId="3">
     <w:abstractNumId w:val="6"/>
   </w:num>
   <w:num w:numId="4">
-    <w:abstractNumId w:val="21"/>
+    <w:abstractNumId w:val="22"/>
   </w:num>
   <w:num w:numId="5">
-    <w:abstractNumId w:val="29"/>
+    <w:abstractNumId w:val="30"/>
   </w:num>
   <w:num w:numId="6">
-    <w:abstractNumId w:val="25"/>
+    <w:abstractNumId w:val="26"/>
   </w:num>
   <w:num w:numId="7">
-    <w:abstractNumId w:val="30"/>
+    <w:abstractNumId w:val="31"/>
   </w:num>
   <w:num w:numId="8">
-    <w:abstractNumId w:val="48"/>
+    <w:abstractNumId w:val="50"/>
   </w:num>
   <w:num w:numId="9">
     <w:abstractNumId w:val="4"/>
   </w:num>
   <w:num w:numId="10">
-    <w:abstractNumId w:val="20"/>
+    <w:abstractNumId w:val="21"/>
   </w:num>
   <w:num w:numId="11">
     <w:abstractNumId w:val="8"/>
   </w:num>
   <w:num w:numId="12">
-    <w:abstractNumId w:val="46"/>
+    <w:abstractNumId w:val="48"/>
   </w:num>
   <w:num w:numId="13">
-    <w:abstractNumId w:val="27"/>
+    <w:abstractNumId w:val="28"/>
   </w:num>
   <w:num w:numId="14">
-    <w:abstractNumId w:val="13"/>
+    <w:abstractNumId w:val="14"/>
   </w:num>
   <w:num w:numId="15">
-    <w:abstractNumId w:val="22"/>
+    <w:abstractNumId w:val="23"/>
   </w:num>
   <w:num w:numId="16">
-    <w:abstractNumId w:val="38"/>
+    <w:abstractNumId w:val="40"/>
   </w:num>
   <w:num w:numId="17">
-    <w:abstractNumId w:val="32"/>
+    <w:abstractNumId w:val="33"/>
   </w:num>
   <w:num w:numId="18">
     <w:abstractNumId w:val="10"/>
   </w:num>
   <w:num w:numId="19">
-    <w:abstractNumId w:val="45"/>
+    <w:abstractNumId w:val="47"/>
   </w:num>
   <w:num w:numId="20">
     <w:abstractNumId w:val="9"/>
@@ -11634,9 +12271,249 @@
     <w:abstractNumId w:val="2"/>
   </w:num>
   <w:num w:numId="23">
-    <w:abstractNumId w:val="16"/>
+    <w:abstractNumId w:val="17"/>
   </w:num>
   <w:num w:numId="24">
+    <w:abstractNumId w:val="20"/>
+    <w:lvlOverride w:ilvl="0">
+      <w:startOverride w:val="1"/>
+    </w:lvlOverride>
+    <w:lvlOverride w:ilvl="1">
+      <w:startOverride w:val="1"/>
+    </w:lvlOverride>
+    <w:lvlOverride w:ilvl="2">
+      <w:startOverride w:val="1"/>
+    </w:lvlOverride>
+    <w:lvlOverride w:ilvl="3">
+      <w:startOverride w:val="1"/>
+    </w:lvlOverride>
+    <w:lvlOverride w:ilvl="4">
+      <w:startOverride w:val="1"/>
+    </w:lvlOverride>
+    <w:lvlOverride w:ilvl="5">
+      <w:startOverride w:val="1"/>
+    </w:lvlOverride>
+    <w:lvlOverride w:ilvl="6">
+      <w:startOverride w:val="1"/>
+    </w:lvlOverride>
+    <w:lvlOverride w:ilvl="7">
+      <w:startOverride w:val="1"/>
+    </w:lvlOverride>
+    <w:lvlOverride w:ilvl="8">
+      <w:startOverride w:val="1"/>
+    </w:lvlOverride>
+  </w:num>
+  <w:num w:numId="25">
+    <w:abstractNumId w:val="34"/>
+    <w:lvlOverride w:ilvl="0">
+      <w:startOverride w:val="1"/>
+    </w:lvlOverride>
+    <w:lvlOverride w:ilvl="1">
+      <w:startOverride w:val="1"/>
+    </w:lvlOverride>
+    <w:lvlOverride w:ilvl="2">
+      <w:startOverride w:val="1"/>
+    </w:lvlOverride>
+    <w:lvlOverride w:ilvl="3">
+      <w:startOverride w:val="1"/>
+    </w:lvlOverride>
+    <w:lvlOverride w:ilvl="4">
+      <w:startOverride w:val="1"/>
+    </w:lvlOverride>
+    <w:lvlOverride w:ilvl="5">
+      <w:startOverride w:val="1"/>
+    </w:lvlOverride>
+    <w:lvlOverride w:ilvl="6">
+      <w:startOverride w:val="1"/>
+    </w:lvlOverride>
+    <w:lvlOverride w:ilvl="7">
+      <w:startOverride w:val="1"/>
+    </w:lvlOverride>
+    <w:lvlOverride w:ilvl="8">
+      <w:startOverride w:val="1"/>
+    </w:lvlOverride>
+  </w:num>
+  <w:num w:numId="26">
+    <w:abstractNumId w:val="45"/>
+    <w:lvlOverride w:ilvl="0">
+      <w:startOverride w:val="1"/>
+    </w:lvlOverride>
+    <w:lvlOverride w:ilvl="1">
+      <w:startOverride w:val="1"/>
+    </w:lvlOverride>
+    <w:lvlOverride w:ilvl="2">
+      <w:startOverride w:val="1"/>
+    </w:lvlOverride>
+    <w:lvlOverride w:ilvl="3">
+      <w:startOverride w:val="1"/>
+    </w:lvlOverride>
+    <w:lvlOverride w:ilvl="4">
+      <w:startOverride w:val="1"/>
+    </w:lvlOverride>
+    <w:lvlOverride w:ilvl="5">
+      <w:startOverride w:val="1"/>
+    </w:lvlOverride>
+    <w:lvlOverride w:ilvl="6">
+      <w:startOverride w:val="1"/>
+    </w:lvlOverride>
+    <w:lvlOverride w:ilvl="7">
+      <w:startOverride w:val="1"/>
+    </w:lvlOverride>
+    <w:lvlOverride w:ilvl="8">
+      <w:startOverride w:val="1"/>
+    </w:lvlOverride>
+  </w:num>
+  <w:num w:numId="27">
+    <w:abstractNumId w:val="27"/>
+    <w:lvlOverride w:ilvl="0">
+      <w:startOverride w:val="1"/>
+    </w:lvlOverride>
+    <w:lvlOverride w:ilvl="1">
+      <w:startOverride w:val="1"/>
+    </w:lvlOverride>
+    <w:lvlOverride w:ilvl="2">
+      <w:startOverride w:val="1"/>
+    </w:lvlOverride>
+    <w:lvlOverride w:ilvl="3">
+      <w:startOverride w:val="1"/>
+    </w:lvlOverride>
+    <w:lvlOverride w:ilvl="4">
+      <w:startOverride w:val="1"/>
+    </w:lvlOverride>
+    <w:lvlOverride w:ilvl="5">
+      <w:startOverride w:val="1"/>
+    </w:lvlOverride>
+    <w:lvlOverride w:ilvl="6">
+      <w:startOverride w:val="1"/>
+    </w:lvlOverride>
+    <w:lvlOverride w:ilvl="7">
+      <w:startOverride w:val="1"/>
+    </w:lvlOverride>
+    <w:lvlOverride w:ilvl="8">
+      <w:startOverride w:val="1"/>
+    </w:lvlOverride>
+  </w:num>
+  <w:num w:numId="28">
+    <w:abstractNumId w:val="39"/>
+    <w:lvlOverride w:ilvl="0">
+      <w:startOverride w:val="1"/>
+    </w:lvlOverride>
+    <w:lvlOverride w:ilvl="1">
+      <w:startOverride w:val="1"/>
+    </w:lvlOverride>
+    <w:lvlOverride w:ilvl="2">
+      <w:startOverride w:val="1"/>
+    </w:lvlOverride>
+    <w:lvlOverride w:ilvl="3">
+      <w:startOverride w:val="1"/>
+    </w:lvlOverride>
+    <w:lvlOverride w:ilvl="4">
+      <w:startOverride w:val="1"/>
+    </w:lvlOverride>
+    <w:lvlOverride w:ilvl="5">
+      <w:startOverride w:val="1"/>
+    </w:lvlOverride>
+    <w:lvlOverride w:ilvl="6">
+      <w:startOverride w:val="1"/>
+    </w:lvlOverride>
+    <w:lvlOverride w:ilvl="7">
+      <w:startOverride w:val="1"/>
+    </w:lvlOverride>
+    <w:lvlOverride w:ilvl="8">
+      <w:startOverride w:val="1"/>
+    </w:lvlOverride>
+  </w:num>
+  <w:num w:numId="29">
+    <w:abstractNumId w:val="18"/>
+    <w:lvlOverride w:ilvl="0">
+      <w:startOverride w:val="1"/>
+    </w:lvlOverride>
+    <w:lvlOverride w:ilvl="1">
+      <w:startOverride w:val="1"/>
+    </w:lvlOverride>
+    <w:lvlOverride w:ilvl="2">
+      <w:startOverride w:val="1"/>
+    </w:lvlOverride>
+    <w:lvlOverride w:ilvl="3">
+      <w:startOverride w:val="1"/>
+    </w:lvlOverride>
+    <w:lvlOverride w:ilvl="4">
+      <w:startOverride w:val="1"/>
+    </w:lvlOverride>
+    <w:lvlOverride w:ilvl="5">
+      <w:startOverride w:val="1"/>
+    </w:lvlOverride>
+    <w:lvlOverride w:ilvl="6">
+      <w:startOverride w:val="1"/>
+    </w:lvlOverride>
+    <w:lvlOverride w:ilvl="7">
+      <w:startOverride w:val="1"/>
+    </w:lvlOverride>
+    <w:lvlOverride w:ilvl="8">
+      <w:startOverride w:val="1"/>
+    </w:lvlOverride>
+  </w:num>
+  <w:num w:numId="30">
+    <w:abstractNumId w:val="52"/>
+    <w:lvlOverride w:ilvl="0">
+      <w:startOverride w:val="1"/>
+    </w:lvlOverride>
+    <w:lvlOverride w:ilvl="1">
+      <w:startOverride w:val="1"/>
+    </w:lvlOverride>
+    <w:lvlOverride w:ilvl="2">
+      <w:startOverride w:val="1"/>
+    </w:lvlOverride>
+    <w:lvlOverride w:ilvl="3">
+      <w:startOverride w:val="1"/>
+    </w:lvlOverride>
+    <w:lvlOverride w:ilvl="4">
+      <w:startOverride w:val="1"/>
+    </w:lvlOverride>
+    <w:lvlOverride w:ilvl="5">
+      <w:startOverride w:val="1"/>
+    </w:lvlOverride>
+    <w:lvlOverride w:ilvl="6">
+      <w:startOverride w:val="1"/>
+    </w:lvlOverride>
+    <w:lvlOverride w:ilvl="7">
+      <w:startOverride w:val="1"/>
+    </w:lvlOverride>
+    <w:lvlOverride w:ilvl="8">
+      <w:startOverride w:val="1"/>
+    </w:lvlOverride>
+  </w:num>
+  <w:num w:numId="31">
+    <w:abstractNumId w:val="37"/>
+    <w:lvlOverride w:ilvl="0">
+      <w:startOverride w:val="1"/>
+    </w:lvlOverride>
+    <w:lvlOverride w:ilvl="1">
+      <w:startOverride w:val="1"/>
+    </w:lvlOverride>
+    <w:lvlOverride w:ilvl="2">
+      <w:startOverride w:val="1"/>
+    </w:lvlOverride>
+    <w:lvlOverride w:ilvl="3">
+      <w:startOverride w:val="1"/>
+    </w:lvlOverride>
+    <w:lvlOverride w:ilvl="4">
+      <w:startOverride w:val="1"/>
+    </w:lvlOverride>
+    <w:lvlOverride w:ilvl="5">
+      <w:startOverride w:val="1"/>
+    </w:lvlOverride>
+    <w:lvlOverride w:ilvl="6">
+      <w:startOverride w:val="1"/>
+    </w:lvlOverride>
+    <w:lvlOverride w:ilvl="7">
+      <w:startOverride w:val="1"/>
+    </w:lvlOverride>
+    <w:lvlOverride w:ilvl="8">
+      <w:startOverride w:val="1"/>
+    </w:lvlOverride>
+  </w:num>
+  <w:num w:numId="32">
     <w:abstractNumId w:val="19"/>
     <w:lvlOverride w:ilvl="0">
       <w:startOverride w:val="1"/>
@@ -11666,248 +12543,8 @@
       <w:startOverride w:val="1"/>
     </w:lvlOverride>
   </w:num>
-  <w:num w:numId="25">
-    <w:abstractNumId w:val="33"/>
-    <w:lvlOverride w:ilvl="0">
-      <w:startOverride w:val="1"/>
-    </w:lvlOverride>
-    <w:lvlOverride w:ilvl="1">
-      <w:startOverride w:val="1"/>
-    </w:lvlOverride>
-    <w:lvlOverride w:ilvl="2">
-      <w:startOverride w:val="1"/>
-    </w:lvlOverride>
-    <w:lvlOverride w:ilvl="3">
-      <w:startOverride w:val="1"/>
-    </w:lvlOverride>
-    <w:lvlOverride w:ilvl="4">
-      <w:startOverride w:val="1"/>
-    </w:lvlOverride>
-    <w:lvlOverride w:ilvl="5">
-      <w:startOverride w:val="1"/>
-    </w:lvlOverride>
-    <w:lvlOverride w:ilvl="6">
-      <w:startOverride w:val="1"/>
-    </w:lvlOverride>
-    <w:lvlOverride w:ilvl="7">
-      <w:startOverride w:val="1"/>
-    </w:lvlOverride>
-    <w:lvlOverride w:ilvl="8">
-      <w:startOverride w:val="1"/>
-    </w:lvlOverride>
-  </w:num>
-  <w:num w:numId="26">
-    <w:abstractNumId w:val="43"/>
-    <w:lvlOverride w:ilvl="0">
-      <w:startOverride w:val="1"/>
-    </w:lvlOverride>
-    <w:lvlOverride w:ilvl="1">
-      <w:startOverride w:val="1"/>
-    </w:lvlOverride>
-    <w:lvlOverride w:ilvl="2">
-      <w:startOverride w:val="1"/>
-    </w:lvlOverride>
-    <w:lvlOverride w:ilvl="3">
-      <w:startOverride w:val="1"/>
-    </w:lvlOverride>
-    <w:lvlOverride w:ilvl="4">
-      <w:startOverride w:val="1"/>
-    </w:lvlOverride>
-    <w:lvlOverride w:ilvl="5">
-      <w:startOverride w:val="1"/>
-    </w:lvlOverride>
-    <w:lvlOverride w:ilvl="6">
-      <w:startOverride w:val="1"/>
-    </w:lvlOverride>
-    <w:lvlOverride w:ilvl="7">
-      <w:startOverride w:val="1"/>
-    </w:lvlOverride>
-    <w:lvlOverride w:ilvl="8">
-      <w:startOverride w:val="1"/>
-    </w:lvlOverride>
-  </w:num>
-  <w:num w:numId="27">
-    <w:abstractNumId w:val="26"/>
-    <w:lvlOverride w:ilvl="0">
-      <w:startOverride w:val="1"/>
-    </w:lvlOverride>
-    <w:lvlOverride w:ilvl="1">
-      <w:startOverride w:val="1"/>
-    </w:lvlOverride>
-    <w:lvlOverride w:ilvl="2">
-      <w:startOverride w:val="1"/>
-    </w:lvlOverride>
-    <w:lvlOverride w:ilvl="3">
-      <w:startOverride w:val="1"/>
-    </w:lvlOverride>
-    <w:lvlOverride w:ilvl="4">
-      <w:startOverride w:val="1"/>
-    </w:lvlOverride>
-    <w:lvlOverride w:ilvl="5">
-      <w:startOverride w:val="1"/>
-    </w:lvlOverride>
-    <w:lvlOverride w:ilvl="6">
-      <w:startOverride w:val="1"/>
-    </w:lvlOverride>
-    <w:lvlOverride w:ilvl="7">
-      <w:startOverride w:val="1"/>
-    </w:lvlOverride>
-    <w:lvlOverride w:ilvl="8">
-      <w:startOverride w:val="1"/>
-    </w:lvlOverride>
-  </w:num>
-  <w:num w:numId="28">
-    <w:abstractNumId w:val="37"/>
-    <w:lvlOverride w:ilvl="0">
-      <w:startOverride w:val="1"/>
-    </w:lvlOverride>
-    <w:lvlOverride w:ilvl="1">
-      <w:startOverride w:val="1"/>
-    </w:lvlOverride>
-    <w:lvlOverride w:ilvl="2">
-      <w:startOverride w:val="1"/>
-    </w:lvlOverride>
-    <w:lvlOverride w:ilvl="3">
-      <w:startOverride w:val="1"/>
-    </w:lvlOverride>
-    <w:lvlOverride w:ilvl="4">
-      <w:startOverride w:val="1"/>
-    </w:lvlOverride>
-    <w:lvlOverride w:ilvl="5">
-      <w:startOverride w:val="1"/>
-    </w:lvlOverride>
-    <w:lvlOverride w:ilvl="6">
-      <w:startOverride w:val="1"/>
-    </w:lvlOverride>
-    <w:lvlOverride w:ilvl="7">
-      <w:startOverride w:val="1"/>
-    </w:lvlOverride>
-    <w:lvlOverride w:ilvl="8">
-      <w:startOverride w:val="1"/>
-    </w:lvlOverride>
-  </w:num>
-  <w:num w:numId="29">
-    <w:abstractNumId w:val="17"/>
-    <w:lvlOverride w:ilvl="0">
-      <w:startOverride w:val="1"/>
-    </w:lvlOverride>
-    <w:lvlOverride w:ilvl="1">
-      <w:startOverride w:val="1"/>
-    </w:lvlOverride>
-    <w:lvlOverride w:ilvl="2">
-      <w:startOverride w:val="1"/>
-    </w:lvlOverride>
-    <w:lvlOverride w:ilvl="3">
-      <w:startOverride w:val="1"/>
-    </w:lvlOverride>
-    <w:lvlOverride w:ilvl="4">
-      <w:startOverride w:val="1"/>
-    </w:lvlOverride>
-    <w:lvlOverride w:ilvl="5">
-      <w:startOverride w:val="1"/>
-    </w:lvlOverride>
-    <w:lvlOverride w:ilvl="6">
-      <w:startOverride w:val="1"/>
-    </w:lvlOverride>
-    <w:lvlOverride w:ilvl="7">
-      <w:startOverride w:val="1"/>
-    </w:lvlOverride>
-    <w:lvlOverride w:ilvl="8">
-      <w:startOverride w:val="1"/>
-    </w:lvlOverride>
-  </w:num>
-  <w:num w:numId="30">
-    <w:abstractNumId w:val="50"/>
-    <w:lvlOverride w:ilvl="0">
-      <w:startOverride w:val="1"/>
-    </w:lvlOverride>
-    <w:lvlOverride w:ilvl="1">
-      <w:startOverride w:val="1"/>
-    </w:lvlOverride>
-    <w:lvlOverride w:ilvl="2">
-      <w:startOverride w:val="1"/>
-    </w:lvlOverride>
-    <w:lvlOverride w:ilvl="3">
-      <w:startOverride w:val="1"/>
-    </w:lvlOverride>
-    <w:lvlOverride w:ilvl="4">
-      <w:startOverride w:val="1"/>
-    </w:lvlOverride>
-    <w:lvlOverride w:ilvl="5">
-      <w:startOverride w:val="1"/>
-    </w:lvlOverride>
-    <w:lvlOverride w:ilvl="6">
-      <w:startOverride w:val="1"/>
-    </w:lvlOverride>
-    <w:lvlOverride w:ilvl="7">
-      <w:startOverride w:val="1"/>
-    </w:lvlOverride>
-    <w:lvlOverride w:ilvl="8">
-      <w:startOverride w:val="1"/>
-    </w:lvlOverride>
-  </w:num>
-  <w:num w:numId="31">
-    <w:abstractNumId w:val="35"/>
-    <w:lvlOverride w:ilvl="0">
-      <w:startOverride w:val="1"/>
-    </w:lvlOverride>
-    <w:lvlOverride w:ilvl="1">
-      <w:startOverride w:val="1"/>
-    </w:lvlOverride>
-    <w:lvlOverride w:ilvl="2">
-      <w:startOverride w:val="1"/>
-    </w:lvlOverride>
-    <w:lvlOverride w:ilvl="3">
-      <w:startOverride w:val="1"/>
-    </w:lvlOverride>
-    <w:lvlOverride w:ilvl="4">
-      <w:startOverride w:val="1"/>
-    </w:lvlOverride>
-    <w:lvlOverride w:ilvl="5">
-      <w:startOverride w:val="1"/>
-    </w:lvlOverride>
-    <w:lvlOverride w:ilvl="6">
-      <w:startOverride w:val="1"/>
-    </w:lvlOverride>
-    <w:lvlOverride w:ilvl="7">
-      <w:startOverride w:val="1"/>
-    </w:lvlOverride>
-    <w:lvlOverride w:ilvl="8">
-      <w:startOverride w:val="1"/>
-    </w:lvlOverride>
-  </w:num>
-  <w:num w:numId="32">
-    <w:abstractNumId w:val="18"/>
-    <w:lvlOverride w:ilvl="0">
-      <w:startOverride w:val="1"/>
-    </w:lvlOverride>
-    <w:lvlOverride w:ilvl="1">
-      <w:startOverride w:val="1"/>
-    </w:lvlOverride>
-    <w:lvlOverride w:ilvl="2">
-      <w:startOverride w:val="1"/>
-    </w:lvlOverride>
-    <w:lvlOverride w:ilvl="3">
-      <w:startOverride w:val="1"/>
-    </w:lvlOverride>
-    <w:lvlOverride w:ilvl="4">
-      <w:startOverride w:val="1"/>
-    </w:lvlOverride>
-    <w:lvlOverride w:ilvl="5">
-      <w:startOverride w:val="1"/>
-    </w:lvlOverride>
-    <w:lvlOverride w:ilvl="6">
-      <w:startOverride w:val="1"/>
-    </w:lvlOverride>
-    <w:lvlOverride w:ilvl="7">
-      <w:startOverride w:val="1"/>
-    </w:lvlOverride>
-    <w:lvlOverride w:ilvl="8">
-      <w:startOverride w:val="1"/>
-    </w:lvlOverride>
-  </w:num>
   <w:num w:numId="33">
-    <w:abstractNumId w:val="49"/>
+    <w:abstractNumId w:val="51"/>
     <w:lvlOverride w:ilvl="0">
       <w:startOverride w:val="1"/>
     </w:lvlOverride>
@@ -11967,7 +12604,7 @@
     </w:lvlOverride>
   </w:num>
   <w:num w:numId="35">
-    <w:abstractNumId w:val="12"/>
+    <w:abstractNumId w:val="13"/>
     <w:lvlOverride w:ilvl="0">
       <w:startOverride w:val="1"/>
     </w:lvlOverride>
@@ -12027,7 +12664,7 @@
     </w:lvlOverride>
   </w:num>
   <w:num w:numId="37">
-    <w:abstractNumId w:val="39"/>
+    <w:abstractNumId w:val="41"/>
     <w:lvlOverride w:ilvl="0">
       <w:startOverride w:val="1"/>
     </w:lvlOverride>
@@ -12087,6 +12724,96 @@
     </w:lvlOverride>
   </w:num>
   <w:num w:numId="39">
+    <w:abstractNumId w:val="46"/>
+    <w:lvlOverride w:ilvl="0">
+      <w:startOverride w:val="1"/>
+    </w:lvlOverride>
+    <w:lvlOverride w:ilvl="1">
+      <w:startOverride w:val="1"/>
+    </w:lvlOverride>
+    <w:lvlOverride w:ilvl="2">
+      <w:startOverride w:val="1"/>
+    </w:lvlOverride>
+    <w:lvlOverride w:ilvl="3">
+      <w:startOverride w:val="1"/>
+    </w:lvlOverride>
+    <w:lvlOverride w:ilvl="4">
+      <w:startOverride w:val="1"/>
+    </w:lvlOverride>
+    <w:lvlOverride w:ilvl="5">
+      <w:startOverride w:val="1"/>
+    </w:lvlOverride>
+    <w:lvlOverride w:ilvl="6">
+      <w:startOverride w:val="1"/>
+    </w:lvlOverride>
+    <w:lvlOverride w:ilvl="7">
+      <w:startOverride w:val="1"/>
+    </w:lvlOverride>
+    <w:lvlOverride w:ilvl="8">
+      <w:startOverride w:val="1"/>
+    </w:lvlOverride>
+  </w:num>
+  <w:num w:numId="40">
+    <w:abstractNumId w:val="15"/>
+    <w:lvlOverride w:ilvl="0">
+      <w:startOverride w:val="1"/>
+    </w:lvlOverride>
+    <w:lvlOverride w:ilvl="1">
+      <w:startOverride w:val="1"/>
+    </w:lvlOverride>
+    <w:lvlOverride w:ilvl="2">
+      <w:startOverride w:val="1"/>
+    </w:lvlOverride>
+    <w:lvlOverride w:ilvl="3">
+      <w:startOverride w:val="1"/>
+    </w:lvlOverride>
+    <w:lvlOverride w:ilvl="4">
+      <w:startOverride w:val="1"/>
+    </w:lvlOverride>
+    <w:lvlOverride w:ilvl="5">
+      <w:startOverride w:val="1"/>
+    </w:lvlOverride>
+    <w:lvlOverride w:ilvl="6">
+      <w:startOverride w:val="1"/>
+    </w:lvlOverride>
+    <w:lvlOverride w:ilvl="7">
+      <w:startOverride w:val="1"/>
+    </w:lvlOverride>
+    <w:lvlOverride w:ilvl="8">
+      <w:startOverride w:val="1"/>
+    </w:lvlOverride>
+  </w:num>
+  <w:num w:numId="41">
+    <w:abstractNumId w:val="29"/>
+    <w:lvlOverride w:ilvl="0">
+      <w:startOverride w:val="1"/>
+    </w:lvlOverride>
+    <w:lvlOverride w:ilvl="1">
+      <w:startOverride w:val="1"/>
+    </w:lvlOverride>
+    <w:lvlOverride w:ilvl="2">
+      <w:startOverride w:val="1"/>
+    </w:lvlOverride>
+    <w:lvlOverride w:ilvl="3">
+      <w:startOverride w:val="1"/>
+    </w:lvlOverride>
+    <w:lvlOverride w:ilvl="4">
+      <w:startOverride w:val="1"/>
+    </w:lvlOverride>
+    <w:lvlOverride w:ilvl="5">
+      <w:startOverride w:val="1"/>
+    </w:lvlOverride>
+    <w:lvlOverride w:ilvl="6">
+      <w:startOverride w:val="1"/>
+    </w:lvlOverride>
+    <w:lvlOverride w:ilvl="7">
+      <w:startOverride w:val="1"/>
+    </w:lvlOverride>
+    <w:lvlOverride w:ilvl="8">
+      <w:startOverride w:val="1"/>
+    </w:lvlOverride>
+  </w:num>
+  <w:num w:numId="42">
     <w:abstractNumId w:val="44"/>
     <w:lvlOverride w:ilvl="0">
       <w:startOverride w:val="1"/>
@@ -12116,98 +12843,8 @@
       <w:startOverride w:val="1"/>
     </w:lvlOverride>
   </w:num>
-  <w:num w:numId="40">
-    <w:abstractNumId w:val="14"/>
-    <w:lvlOverride w:ilvl="0">
-      <w:startOverride w:val="1"/>
-    </w:lvlOverride>
-    <w:lvlOverride w:ilvl="1">
-      <w:startOverride w:val="1"/>
-    </w:lvlOverride>
-    <w:lvlOverride w:ilvl="2">
-      <w:startOverride w:val="1"/>
-    </w:lvlOverride>
-    <w:lvlOverride w:ilvl="3">
-      <w:startOverride w:val="1"/>
-    </w:lvlOverride>
-    <w:lvlOverride w:ilvl="4">
-      <w:startOverride w:val="1"/>
-    </w:lvlOverride>
-    <w:lvlOverride w:ilvl="5">
-      <w:startOverride w:val="1"/>
-    </w:lvlOverride>
-    <w:lvlOverride w:ilvl="6">
-      <w:startOverride w:val="1"/>
-    </w:lvlOverride>
-    <w:lvlOverride w:ilvl="7">
-      <w:startOverride w:val="1"/>
-    </w:lvlOverride>
-    <w:lvlOverride w:ilvl="8">
-      <w:startOverride w:val="1"/>
-    </w:lvlOverride>
-  </w:num>
-  <w:num w:numId="41">
-    <w:abstractNumId w:val="28"/>
-    <w:lvlOverride w:ilvl="0">
-      <w:startOverride w:val="1"/>
-    </w:lvlOverride>
-    <w:lvlOverride w:ilvl="1">
-      <w:startOverride w:val="1"/>
-    </w:lvlOverride>
-    <w:lvlOverride w:ilvl="2">
-      <w:startOverride w:val="1"/>
-    </w:lvlOverride>
-    <w:lvlOverride w:ilvl="3">
-      <w:startOverride w:val="1"/>
-    </w:lvlOverride>
-    <w:lvlOverride w:ilvl="4">
-      <w:startOverride w:val="1"/>
-    </w:lvlOverride>
-    <w:lvlOverride w:ilvl="5">
-      <w:startOverride w:val="1"/>
-    </w:lvlOverride>
-    <w:lvlOverride w:ilvl="6">
-      <w:startOverride w:val="1"/>
-    </w:lvlOverride>
-    <w:lvlOverride w:ilvl="7">
-      <w:startOverride w:val="1"/>
-    </w:lvlOverride>
-    <w:lvlOverride w:ilvl="8">
-      <w:startOverride w:val="1"/>
-    </w:lvlOverride>
-  </w:num>
-  <w:num w:numId="42">
-    <w:abstractNumId w:val="42"/>
-    <w:lvlOverride w:ilvl="0">
-      <w:startOverride w:val="1"/>
-    </w:lvlOverride>
-    <w:lvlOverride w:ilvl="1">
-      <w:startOverride w:val="1"/>
-    </w:lvlOverride>
-    <w:lvlOverride w:ilvl="2">
-      <w:startOverride w:val="1"/>
-    </w:lvlOverride>
-    <w:lvlOverride w:ilvl="3">
-      <w:startOverride w:val="1"/>
-    </w:lvlOverride>
-    <w:lvlOverride w:ilvl="4">
-      <w:startOverride w:val="1"/>
-    </w:lvlOverride>
-    <w:lvlOverride w:ilvl="5">
-      <w:startOverride w:val="1"/>
-    </w:lvlOverride>
-    <w:lvlOverride w:ilvl="6">
-      <w:startOverride w:val="1"/>
-    </w:lvlOverride>
-    <w:lvlOverride w:ilvl="7">
-      <w:startOverride w:val="1"/>
-    </w:lvlOverride>
-    <w:lvlOverride w:ilvl="8">
-      <w:startOverride w:val="1"/>
-    </w:lvlOverride>
-  </w:num>
   <w:num w:numId="43">
-    <w:abstractNumId w:val="41"/>
+    <w:abstractNumId w:val="43"/>
     <w:lvlOverride w:ilvl="0">
       <w:startOverride w:val="1"/>
     </w:lvlOverride>
@@ -12237,7 +12874,7 @@
     </w:lvlOverride>
   </w:num>
   <w:num w:numId="44">
-    <w:abstractNumId w:val="36"/>
+    <w:abstractNumId w:val="38"/>
     <w:lvlOverride w:ilvl="0">
       <w:startOverride w:val="1"/>
     </w:lvlOverride>
@@ -12267,7 +12904,7 @@
     </w:lvlOverride>
   </w:num>
   <w:num w:numId="45">
-    <w:abstractNumId w:val="23"/>
+    <w:abstractNumId w:val="24"/>
     <w:lvlOverride w:ilvl="0">
       <w:startOverride w:val="1"/>
     </w:lvlOverride>
@@ -12297,28 +12934,34 @@
     </w:lvlOverride>
   </w:num>
   <w:num w:numId="46">
-    <w:abstractNumId w:val="19"/>
+    <w:abstractNumId w:val="20"/>
   </w:num>
   <w:num w:numId="47">
     <w:abstractNumId w:val="5"/>
   </w:num>
   <w:num w:numId="48">
-    <w:abstractNumId w:val="47"/>
+    <w:abstractNumId w:val="49"/>
   </w:num>
   <w:num w:numId="49">
-    <w:abstractNumId w:val="15"/>
+    <w:abstractNumId w:val="16"/>
   </w:num>
   <w:num w:numId="50">
     <w:abstractNumId w:val="1"/>
   </w:num>
   <w:num w:numId="51">
-    <w:abstractNumId w:val="31"/>
+    <w:abstractNumId w:val="32"/>
   </w:num>
   <w:num w:numId="52">
-    <w:abstractNumId w:val="34"/>
+    <w:abstractNumId w:val="36"/>
   </w:num>
   <w:num w:numId="53">
     <w:abstractNumId w:val="3"/>
+  </w:num>
+  <w:num w:numId="54">
+    <w:abstractNumId w:val="12"/>
+  </w:num>
+  <w:num w:numId="55">
+    <w:abstractNumId w:val="35"/>
   </w:num>
   <w:numIdMacAtCleanup w:val="45"/>
 </w:numbering>
@@ -41414,7 +42057,7 @@
 </file>
 
 <file path=customXml/itemProps1.xml><?xml version="1.0" encoding="utf-8"?>
-<ds:datastoreItem xmlns:ds="http://schemas.openxmlformats.org/officeDocument/2006/customXml" ds:itemID="{420420BE-6FDD-459B-B481-833AF07FF9DE}">
+<ds:datastoreItem xmlns:ds="http://schemas.openxmlformats.org/officeDocument/2006/customXml" ds:itemID="{75424A28-459E-4A0F-9893-7EEA27854CEB}">
   <ds:schemaRefs>
     <ds:schemaRef ds:uri="http://schemas.openxmlformats.org/officeDocument/2006/bibliography"/>
   </ds:schemaRefs>

</xml_diff>

<commit_message>
Updated Documents and Saved as .pdf files
</commit_message>
<xml_diff>
--- a/Documents/RH_ISP_Programming_Tool_EN_RevX.XX.docx
+++ b/Documents/RH_ISP_Programming_Tool_EN_RevX.XX.docx
@@ -905,6 +905,14 @@
         </w:rPr>
         <w:t xml:space="preserve"> series</w:t>
       </w:r>
+      <w:r>
+        <w:rPr>
+          <w:rFonts w:cs="Arial" w:hint="eastAsia"/>
+          <w:color w:val="000000"/>
+          <w:lang w:eastAsia="zh-TW"/>
+        </w:rPr>
+        <w:t>.</w:t>
+      </w:r>
     </w:p>
     <w:p>
       <w:pPr>
@@ -1218,6 +1226,14 @@
         </w:rPr>
         <w:t>Added M480 USBD High-Speed ISP Sample</w:t>
       </w:r>
+      <w:r>
+        <w:rPr>
+          <w:rFonts w:cs="Arial" w:hint="eastAsia"/>
+          <w:color w:val="000000"/>
+          <w:lang w:eastAsia="zh-TW"/>
+        </w:rPr>
+        <w:t>.</w:t>
+      </w:r>
     </w:p>
     <w:p>
       <w:pPr>
@@ -1727,7 +1743,15 @@
           <w:color w:val="000000"/>
           <w:lang w:eastAsia="zh-TW"/>
         </w:rPr>
-        <w:t xml:space="preserve">project </w:t>
+        <w:t>project</w:t>
+      </w:r>
+      <w:r>
+        <w:rPr>
+          <w:rFonts w:cs="Arial" w:hint="eastAsia"/>
+          <w:color w:val="000000"/>
+          <w:lang w:eastAsia="zh-TW"/>
+        </w:rPr>
+        <w:t>.</w:t>
       </w:r>
     </w:p>
     <w:p>
@@ -1790,6 +1814,7 @@
         </w:rPr>
         <w:t xml:space="preserve">, </w:t>
       </w:r>
+      <w:proofErr w:type="gramStart"/>
       <w:r>
         <w:rPr>
           <w:rFonts w:cs="Arial"/>
@@ -1798,6 +1823,7 @@
         </w:rPr>
         <w:t>NUC123</w:t>
       </w:r>
+      <w:proofErr w:type="gramEnd"/>
       <w:r>
         <w:rPr>
           <w:rFonts w:cs="Arial" w:hint="eastAsia"/>
@@ -1888,6 +1914,8 @@
         </w:rPr>
         <w:t>Updated NUC100BSP and NUC200BSP to fix USBD driver Zero Flag issue.</w:t>
       </w:r>
+      <w:bookmarkStart w:id="2" w:name="_GoBack"/>
+      <w:bookmarkEnd w:id="2"/>
     </w:p>
     <w:p>
       <w:pPr>
@@ -1915,7 +1943,25 @@
           <w:color w:val="000000"/>
           <w:lang w:eastAsia="zh-TW"/>
         </w:rPr>
-        <w:t xml:space="preserve">Added support for NuVoice </w:t>
+        <w:t xml:space="preserve">Added support for </w:t>
+      </w:r>
+      <w:proofErr w:type="spellStart"/>
+      <w:r>
+        <w:rPr>
+          <w:rFonts w:cs="Arial" w:hint="eastAsia"/>
+          <w:color w:val="000000"/>
+          <w:lang w:eastAsia="zh-TW"/>
+        </w:rPr>
+        <w:t>NuVoice</w:t>
+      </w:r>
+      <w:proofErr w:type="spellEnd"/>
+      <w:r>
+        <w:rPr>
+          <w:rFonts w:cs="Arial" w:hint="eastAsia"/>
+          <w:color w:val="000000"/>
+          <w:lang w:eastAsia="zh-TW"/>
+        </w:rPr>
+        <w:t xml:space="preserve"> </w:t>
       </w:r>
       <w:r>
         <w:rPr>
@@ -2016,7 +2062,23 @@
           <w:rFonts w:cs="Arial" w:hint="eastAsia"/>
           <w:lang w:eastAsia="zh-TW"/>
         </w:rPr>
-        <w:t xml:space="preserve"> on GitHub and GITEE.</w:t>
+        <w:t xml:space="preserve"> on </w:t>
+      </w:r>
+      <w:proofErr w:type="spellStart"/>
+      <w:r>
+        <w:rPr>
+          <w:rFonts w:cs="Arial" w:hint="eastAsia"/>
+          <w:lang w:eastAsia="zh-TW"/>
+        </w:rPr>
+        <w:t>GitHub</w:t>
+      </w:r>
+      <w:proofErr w:type="spellEnd"/>
+      <w:r>
+        <w:rPr>
+          <w:rFonts w:cs="Arial" w:hint="eastAsia"/>
+          <w:lang w:eastAsia="zh-TW"/>
+        </w:rPr>
+        <w:t xml:space="preserve"> and GITEE.</w:t>
       </w:r>
     </w:p>
     <w:p>
@@ -3814,7 +3876,23 @@
           <w:rFonts w:cs="Arial"/>
           <w:color w:val="000000"/>
         </w:rPr>
-        <w:t>Supported Mini51X, ISD9100, M45xD and M45xC series.</w:t>
+        <w:t xml:space="preserve">Supported Mini51X, ISD9100, </w:t>
+      </w:r>
+      <w:proofErr w:type="gramStart"/>
+      <w:r>
+        <w:rPr>
+          <w:rFonts w:cs="Arial"/>
+          <w:color w:val="000000"/>
+        </w:rPr>
+        <w:t>M45xD</w:t>
+      </w:r>
+      <w:proofErr w:type="gramEnd"/>
+      <w:r>
+        <w:rPr>
+          <w:rFonts w:cs="Arial"/>
+          <w:color w:val="000000"/>
+        </w:rPr>
+        <w:t xml:space="preserve"> and M45xC series.</w:t>
       </w:r>
     </w:p>
     <w:p/>
@@ -5847,7 +5925,7 @@
           <w:szCs w:val="24"/>
         </w:rPr>
       </w:pPr>
-      <w:bookmarkStart w:id="2" w:name="_Toc100560743"/>
+      <w:bookmarkStart w:id="3" w:name="_Toc100560743"/>
       <w:r>
         <w:rPr>
           <w:b/>
@@ -5856,7 +5934,7 @@
         </w:rPr>
         <w:t>Important Notice</w:t>
       </w:r>
-      <w:bookmarkEnd w:id="2"/>
+      <w:bookmarkEnd w:id="3"/>
     </w:p>
     <w:p>
       <w:pPr>
@@ -6115,15 +6193,28 @@
       </w:rPr>
       <w:t xml:space="preserve"> of </w:t>
     </w:r>
-    <w:fldSimple w:instr=" NUMPAGES  \* Arabic  \* MERGEFORMAT ">
-      <w:r>
-        <w:rPr>
-          <w:noProof/>
-        </w:rPr>
-        <w:t>5</w:t>
-      </w:r>
-    </w:fldSimple>
-    <w:bookmarkStart w:id="3" w:name="_Toc105906217"/>
+    <w:r>
+      <w:fldChar w:fldCharType="begin"/>
+    </w:r>
+    <w:r>
+      <w:instrText xml:space="preserve"> NUMPAGES  \* Arabic  \* MERGEFORMAT </w:instrText>
+    </w:r>
+    <w:r>
+      <w:fldChar w:fldCharType="separate"/>
+    </w:r>
+    <w:r>
+      <w:rPr>
+        <w:noProof/>
+      </w:rPr>
+      <w:t>5</w:t>
+    </w:r>
+    <w:r>
+      <w:rPr>
+        <w:noProof/>
+      </w:rPr>
+      <w:fldChar w:fldCharType="end"/>
+    </w:r>
+    <w:bookmarkStart w:id="4" w:name="_Toc105906217"/>
     <w:r>
       <w:ptab w:relativeTo="margin" w:alignment="right" w:leader="none"/>
     </w:r>
@@ -6141,7 +6232,7 @@
       </w:rPr>
       <w:t xml:space="preserve"> </w:t>
     </w:r>
-    <w:bookmarkEnd w:id="3"/>
+    <w:bookmarkEnd w:id="4"/>
     <w:r>
       <w:rPr>
         <w:rFonts w:eastAsiaTheme="minorEastAsia" w:cs="Arial" w:hint="eastAsia"/>
@@ -6170,8 +6261,6 @@
       </w:rPr>
       <w:t>6</w:t>
     </w:r>
-    <w:bookmarkStart w:id="4" w:name="_GoBack"/>
-    <w:bookmarkEnd w:id="4"/>
   </w:p>
 </w:ftr>
 </file>
@@ -6376,7 +6465,7 @@
         <v:path o:extrusionok="f" gradientshapeok="t" o:connecttype="rect"/>
         <o:lock v:ext="edit" aspectratio="t"/>
       </v:shapetype>
-      <v:shape id="_x0000_i1028" type="#_x0000_t75" style="width:3.55pt;height:8.9pt" o:bullet="t">
+      <v:shape id="_x0000_i1029" type="#_x0000_t75" style="width:3.55pt;height:8.9pt" o:bullet="t">
         <v:imagedata r:id="rId1" o:title="bullet1"/>
       </v:shape>
     </w:pict>
@@ -42057,7 +42146,7 @@
 </file>
 
 <file path=customXml/itemProps1.xml><?xml version="1.0" encoding="utf-8"?>
-<ds:datastoreItem xmlns:ds="http://schemas.openxmlformats.org/officeDocument/2006/customXml" ds:itemID="{75424A28-459E-4A0F-9893-7EEA27854CEB}">
+<ds:datastoreItem xmlns:ds="http://schemas.openxmlformats.org/officeDocument/2006/customXml" ds:itemID="{35DF673B-043F-4FAC-851C-4DD68659C616}">
   <ds:schemaRefs>
     <ds:schemaRef ds:uri="http://schemas.openxmlformats.org/officeDocument/2006/bibliography"/>
   </ds:schemaRefs>

</xml_diff>

<commit_message>
updated disclaimer of software
</commit_message>
<xml_diff>
--- a/Documents/RH_ISP_Programming_Tool_EN_RevX.XX.docx
+++ b/Documents/RH_ISP_Programming_Tool_EN_RevX.XX.docx
@@ -19,6 +19,8 @@
           <w:lang w:eastAsia="zh-TW"/>
         </w:rPr>
       </w:pPr>
+      <w:bookmarkStart w:id="0" w:name="_GoBack"/>
+      <w:bookmarkEnd w:id="0"/>
       <w:r>
         <w:rPr>
           <w:rFonts w:cs="Arial"/>
@@ -529,8 +531,8 @@
         </w:rPr>
         <w:br w:type="page"/>
       </w:r>
-      <w:bookmarkStart w:id="0" w:name="_Toc292134986"/>
-      <w:bookmarkStart w:id="1" w:name="_Toc370277753"/>
+      <w:bookmarkStart w:id="1" w:name="_Toc292134986"/>
+      <w:bookmarkStart w:id="2" w:name="_Toc370277753"/>
     </w:p>
     <w:p>
       <w:pPr>
@@ -684,8 +686,6 @@
         </w:rPr>
         <w:t>6</w:t>
       </w:r>
-      <w:bookmarkStart w:id="2" w:name="_GoBack"/>
-      <w:bookmarkEnd w:id="2"/>
       <w:r>
         <w:rPr>
           <w:b w:val="0"/>
@@ -4598,8 +4598,8 @@
       </w:r>
     </w:p>
     <w:p/>
-    <w:bookmarkEnd w:id="0"/>
     <w:bookmarkEnd w:id="1"/>
+    <w:bookmarkEnd w:id="2"/>
     <w:p>
       <w:pPr>
         <w:pStyle w:val="Heading3"/>
@@ -6620,139 +6620,80 @@
     </w:p>
     <w:p>
       <w:pPr>
-        <w:jc w:val="center"/>
-        <w:rPr>
-          <w:b/>
+        <w:rPr>
           <w:sz w:val="24"/>
           <w:szCs w:val="24"/>
-        </w:rPr>
-      </w:pPr>
-      <w:bookmarkStart w:id="3" w:name="_Toc100560743"/>
-      <w:r>
-        <w:rPr>
-          <w:b/>
+          <w:lang w:eastAsia="zh-TW"/>
+        </w:rPr>
+      </w:pPr>
+    </w:p>
+    <w:p>
+      <w:pPr>
+        <w:rPr>
           <w:sz w:val="24"/>
           <w:szCs w:val="24"/>
-        </w:rPr>
-        <w:t>Important Notice</w:t>
-      </w:r>
-      <w:bookmarkEnd w:id="3"/>
+          <w:lang w:eastAsia="zh-TW"/>
+        </w:rPr>
+      </w:pPr>
     </w:p>
     <w:p>
       <w:pPr>
-        <w:jc w:val="both"/>
-        <w:rPr>
-          <w:b/>
-        </w:rPr>
-      </w:pPr>
-      <w:r>
-        <w:rPr>
-          <w:b/>
-        </w:rPr>
-        <w:t>Nuvoton Products are neither intended nor warranted for usage in systems or equipment, any malfunction or failure of which may cause loss of human life, bodily injury or severe property damage. Such applications are deemed</w:t>
-      </w:r>
-      <w:r>
-        <w:rPr>
-          <w:rFonts w:hint="eastAsia"/>
-          <w:b/>
-        </w:rPr>
-        <w:t xml:space="preserve">, </w:t>
-      </w:r>
-      <w:r>
-        <w:rPr>
-          <w:b/>
-        </w:rPr>
-        <w:t xml:space="preserve">“Insecure Usage”. </w:t>
-      </w:r>
+        <w:rPr>
+          <w:sz w:val="24"/>
+          <w:szCs w:val="24"/>
+          <w:lang w:eastAsia="zh-TW"/>
+        </w:rPr>
+      </w:pPr>
     </w:p>
     <w:p>
       <w:pPr>
-        <w:jc w:val="both"/>
-        <w:rPr>
-          <w:b/>
-        </w:rPr>
-      </w:pPr>
-      <w:r>
-        <w:rPr>
-          <w:b/>
-        </w:rPr>
-        <w:t xml:space="preserve">Insecure usage includes, but is not limited to: equipment for surgical implementation, atomic energy control instruments, airplane or spaceship instruments, the control or operation of dynamic, brake or safety systems designed for vehicular use, traffic signal instruments, all types of safety devices, and other applications intended to support or sustain life.  </w:t>
-      </w:r>
+        <w:rPr>
+          <w:sz w:val="24"/>
+          <w:szCs w:val="24"/>
+          <w:lang w:eastAsia="zh-TW"/>
+        </w:rPr>
+      </w:pPr>
     </w:p>
     <w:p>
       <w:pPr>
         <w:jc w:val="both"/>
-      </w:pPr>
-      <w:r>
         <w:rPr>
           <w:b/>
         </w:rPr>
-        <w:t>All Insecure Usage shall be made at customer’s risk, and in the event that third parties lay claims to Nuvoton as a result of customer’s Insecure Usage, customer shall indemnify the damages and liabilities thus incurred by Nuvoton.</w:t>
+      </w:pPr>
+      <w:r>
+        <w:rPr>
+          <w:b/>
+        </w:rPr>
+        <w:t>Notice: Using this software indicates your acceptance of the disclaimer hereunder:</w:t>
       </w:r>
     </w:p>
     <w:p>
-      <w:r>
-        <w:t xml:space="preserve"> </w:t>
-      </w:r>
-      <w:r>
-        <w:rPr>
-          <w:noProof/>
+      <w:pPr>
+        <w:jc w:val="both"/>
+        <w:rPr>
+          <w:b/>
           <w:lang w:eastAsia="zh-TW"/>
         </w:rPr>
-        <w:drawing>
-          <wp:inline distT="0" distB="0" distL="0" distR="0" wp14:anchorId="0197A4BD" wp14:editId="31978981">
-            <wp:extent cx="5747385" cy="344170"/>
-            <wp:effectExtent l="0" t="0" r="5715" b="0"/>
-            <wp:docPr id="1265" name="Picture 1265" descr="Description: 描述: 描述: 描述: 描述: logo3"/>
-            <wp:cNvGraphicFramePr>
-              <a:graphicFrameLocks xmlns:a="http://schemas.openxmlformats.org/drawingml/2006/main" noChangeAspect="1"/>
-            </wp:cNvGraphicFramePr>
-            <a:graphic xmlns:a="http://schemas.openxmlformats.org/drawingml/2006/main">
-              <a:graphicData uri="http://schemas.openxmlformats.org/drawingml/2006/picture">
-                <pic:pic xmlns:pic="http://schemas.openxmlformats.org/drawingml/2006/picture">
-                  <pic:nvPicPr>
-                    <pic:cNvPr id="0" name="圖片 1260" descr="Description: 描述: 描述: 描述: 描述: logo3"/>
-                    <pic:cNvPicPr>
-                      <a:picLocks noChangeAspect="1" noChangeArrowheads="1"/>
-                    </pic:cNvPicPr>
-                  </pic:nvPicPr>
-                  <pic:blipFill>
-                    <a:blip r:embed="rId14">
-                      <a:extLst>
-                        <a:ext uri="{28A0092B-C50C-407E-A947-70E740481C1C}">
-                          <a14:useLocalDpi xmlns:a14="http://schemas.microsoft.com/office/drawing/2010/main" val="0"/>
-                        </a:ext>
-                      </a:extLst>
-                    </a:blip>
-                    <a:srcRect t="84396"/>
-                    <a:stretch>
-                      <a:fillRect/>
-                    </a:stretch>
-                  </pic:blipFill>
-                  <pic:spPr bwMode="auto">
-                    <a:xfrm>
-                      <a:off x="0" y="0"/>
-                      <a:ext cx="5747385" cy="344170"/>
-                    </a:xfrm>
-                    <a:prstGeom prst="rect">
-                      <a:avLst/>
-                    </a:prstGeom>
-                    <a:noFill/>
-                    <a:ln>
-                      <a:noFill/>
-                    </a:ln>
-                  </pic:spPr>
-                </pic:pic>
-              </a:graphicData>
-            </a:graphic>
-          </wp:inline>
-        </w:drawing>
+      </w:pPr>
+      <w:r>
+        <w:rPr>
+          <w:b/>
+        </w:rPr>
+        <w:t>THIS SOFTWARE IS FOR YOUR REFERENCE ONLY AND PROVIDED "AS IS" AND ANY EXPRESS OR IMPLIED WARRANTIES, INCLUDING, BUT NOT LIMITED TO, THE IMPLIED WARRANTIES OF MERCHANTABILITY AND FITNESS FOR A PARTICULAR PURPOSE ARE DISCLAIMED. YOUR USING THIS SOFTWARE/FIRMWARE IS BASED ON YOUR OWN DISCRETION, IN NO EVENT SHALL THE COPYRIGHT OWNER OR PROVIDER BE LIABLE TO ANY DIRECT, INDIRECT, INCIDENTAL, SPECIAL, EXEMPLARY, OR CONSEQUENTIAL DAMAGES (INCLUDING, BUT NOT LIMITED TO, PROCUREMENT OF SUBSTITUTE GOODS OR SERVICES; LOSS OF USE, DATA, OR PROFITS; OR BUSINESS INTERRUPTION) HOWEVER CAUSED AND ON ANY THEORY OF LIABILITY, WHETHER IN CONTRACT, STRICT LIABILITY, OR TORT (INCLUDING NEGLIGENCE OR OTHERWISE) ARISING IN ANY WAY OUT OF THE USE OF THIS SOFTWARE, EVEN IF ADVISED OF THE POSSIBILITY OF SUCH DAMAGE.</w:t>
       </w:r>
     </w:p>
-    <w:p/>
+    <w:p>
+      <w:pPr>
+        <w:jc w:val="both"/>
+        <w:rPr>
+          <w:lang w:eastAsia="zh-TW"/>
+        </w:rPr>
+      </w:pPr>
+    </w:p>
     <w:sectPr>
-      <w:headerReference w:type="default" r:id="rId15"/>
-      <w:footerReference w:type="default" r:id="rId16"/>
+      <w:headerReference w:type="default" r:id="rId14"/>
+      <w:footerReference w:type="default" r:id="rId15"/>
       <w:pgSz w:w="12242" w:h="15842" w:code="1"/>
       <w:pgMar w:top="1814" w:right="1587" w:bottom="907" w:left="1587" w:header="340" w:footer="454" w:gutter="0"/>
       <w:cols w:space="708"/>
@@ -6873,7 +6814,7 @@
         <w:b/>
         <w:noProof/>
       </w:rPr>
-      <w:t>2</w:t>
+      <w:t>5</w:t>
     </w:r>
     <w:r>
       <w:rPr>
@@ -6909,7 +6850,7 @@
       </w:rPr>
       <w:fldChar w:fldCharType="end"/>
     </w:r>
-    <w:bookmarkStart w:id="4" w:name="_Toc105906217"/>
+    <w:bookmarkStart w:id="3" w:name="_Toc105906217"/>
     <w:r>
       <w:ptab w:relativeTo="margin" w:alignment="right" w:leader="none"/>
     </w:r>
@@ -6927,7 +6868,7 @@
       </w:rPr>
       <w:t xml:space="preserve"> </w:t>
     </w:r>
-    <w:bookmarkEnd w:id="4"/>
+    <w:bookmarkEnd w:id="3"/>
     <w:r>
       <w:rPr>
         <w:rFonts w:eastAsiaTheme="minorEastAsia" w:cs="Arial" w:hint="eastAsia"/>
@@ -7109,7 +7050,7 @@
         <v:path o:extrusionok="f" gradientshapeok="t" o:connecttype="rect"/>
         <o:lock v:ext="edit" aspectratio="t"/>
       </v:shapetype>
-      <v:shape id="_x0000_i1026" type="#_x0000_t75" style="width:3.45pt;height:9pt" o:bullet="t">
+      <v:shape id="_x0000_i1028" type="#_x0000_t75" style="width:3.45pt;height:9pt" o:bullet="t">
         <v:imagedata r:id="rId1" o:title="bullet1"/>
       </v:shape>
     </w:pict>
@@ -41211,7 +41152,7 @@
 </file>
 
 <file path=customXml/itemProps1.xml><?xml version="1.0" encoding="utf-8"?>
-<ds:datastoreItem xmlns:ds="http://schemas.openxmlformats.org/officeDocument/2006/customXml" ds:itemID="{E56A7EA4-B2C0-4A4A-A47F-1374A1F141D7}">
+<ds:datastoreItem xmlns:ds="http://schemas.openxmlformats.org/officeDocument/2006/customXml" ds:itemID="{CCC9B647-7D31-448A-A2F0-62A891892459}">
   <ds:schemaRefs>
     <ds:schemaRef ds:uri="http://schemas.openxmlformats.org/officeDocument/2006/bibliography"/>
   </ds:schemaRefs>

</xml_diff>